<commit_message>
work on mechanics handout
</commit_message>
<xml_diff>
--- a/2022/Lukass Kellijs handout.docx
+++ b/2022/Lukass Kellijs handout.docx
@@ -6,14 +6,196 @@
       <w:pPr>
         <w:pStyle w:val="Title"/>
         <w:rPr>
-          <w:lang w:val="nb-NO"/>
-        </w:rPr>
-      </w:pPr>
-      <w:r>
-        <w:rPr>
-          <w:lang w:val="nb-NO"/>
+          <w:lang w:val="en-US"/>
+        </w:rPr>
+      </w:pPr>
+      <w:r>
+        <w:rPr>
+          <w:lang w:val="en-US"/>
         </w:rPr>
         <w:t>Lukass Kellijs handout</w:t>
+      </w:r>
+    </w:p>
+    <w:p>
+      <w:pPr>
+        <w:pStyle w:val="Heading1"/>
+      </w:pPr>
+    </w:p>
+    <w:p>
+      <w:pPr>
+        <w:pStyle w:val="Heading1"/>
+      </w:pPr>
+      <w:r>
+        <w:t>Mechanics</w:t>
+      </w:r>
+    </w:p>
+    <w:p>
+      <w:pPr>
+        <w:rPr>
+          <w:lang w:val="en-GB"/>
+        </w:rPr>
+      </w:pPr>
+    </w:p>
+    <w:p>
+      <w:pPr>
+        <w:rPr>
+          <w:b/>
+          <w:bCs/>
+          <w:lang w:val="en-GB"/>
+        </w:rPr>
+      </w:pPr>
+      <w:r>
+        <w:rPr>
+          <w:b/>
+          <w:bCs/>
+          <w:lang w:val="en-GB"/>
+        </w:rPr>
+        <w:t>Termini:</w:t>
+      </w:r>
+    </w:p>
+    <w:p>
+      <w:pPr>
+        <w:jc w:val="both"/>
+        <w:rPr>
+          <w:lang w:val="en-GB"/>
+        </w:rPr>
+      </w:pPr>
+      <w:r>
+        <w:rPr>
+          <w:noProof/>
+        </w:rPr>
+        <w:drawing>
+          <wp:anchor distT="0" distB="0" distL="114300" distR="114300" simplePos="0" relativeHeight="251658240" behindDoc="0" locked="0" layoutInCell="1" allowOverlap="1" wp14:anchorId="4E70A853" wp14:editId="166EAEE3">
+            <wp:simplePos x="0" y="0"/>
+            <wp:positionH relativeFrom="margin">
+              <wp:posOffset>1686560</wp:posOffset>
+            </wp:positionH>
+            <wp:positionV relativeFrom="page">
+              <wp:posOffset>3169920</wp:posOffset>
+            </wp:positionV>
+            <wp:extent cx="1905000" cy="2032000"/>
+            <wp:effectExtent l="0" t="0" r="0" b="6350"/>
+            <wp:wrapTopAndBottom/>
+            <wp:docPr id="1" name="Picture 1" descr="Diagram, engineering drawing&#10;&#10;Description automatically generated"/>
+            <wp:cNvGraphicFramePr>
+              <a:graphicFrameLocks xmlns:a="http://schemas.openxmlformats.org/drawingml/2006/main" noChangeAspect="1"/>
+            </wp:cNvGraphicFramePr>
+            <a:graphic xmlns:a="http://schemas.openxmlformats.org/drawingml/2006/main">
+              <a:graphicData uri="http://schemas.openxmlformats.org/drawingml/2006/picture">
+                <pic:pic xmlns:pic="http://schemas.openxmlformats.org/drawingml/2006/picture">
+                  <pic:nvPicPr>
+                    <pic:cNvPr id="1" name="Picture 1" descr="Diagram, engineering drawing&#10;&#10;Description automatically generated"/>
+                    <pic:cNvPicPr>
+                      <a:picLocks noChangeAspect="1" noChangeArrowheads="1"/>
+                    </pic:cNvPicPr>
+                  </pic:nvPicPr>
+                  <pic:blipFill>
+                    <a:blip r:embed="rId5">
+                      <a:extLst>
+                        <a:ext uri="{28A0092B-C50C-407E-A947-70E740481C1C}">
+                          <a14:useLocalDpi xmlns:a14="http://schemas.microsoft.com/office/drawing/2010/main" val="0"/>
+                        </a:ext>
+                      </a:extLst>
+                    </a:blip>
+                    <a:srcRect/>
+                    <a:stretch>
+                      <a:fillRect/>
+                    </a:stretch>
+                  </pic:blipFill>
+                  <pic:spPr bwMode="auto">
+                    <a:xfrm>
+                      <a:off x="0" y="0"/>
+                      <a:ext cx="1905000" cy="2032000"/>
+                    </a:xfrm>
+                    <a:prstGeom prst="rect">
+                      <a:avLst/>
+                    </a:prstGeom>
+                    <a:noFill/>
+                    <a:ln>
+                      <a:noFill/>
+                    </a:ln>
+                  </pic:spPr>
+                </pic:pic>
+              </a:graphicData>
+            </a:graphic>
+          </wp:anchor>
+        </w:drawing>
+      </w:r>
+      <w:r>
+        <w:rPr>
+          <w:lang w:val="en-GB"/>
+        </w:rPr>
+        <w:t xml:space="preserve">ICOR - </w:t>
+      </w:r>
+      <w:r>
+        <w:rPr>
+          <w:lang w:val="en-GB"/>
+        </w:rPr>
+        <w:t>instant center of rotation</w:t>
+      </w:r>
+      <w:r>
+        <w:rPr>
+          <w:lang w:val="en-GB"/>
+        </w:rPr>
+        <w:t xml:space="preserve"> - </w:t>
+      </w:r>
+      <w:r>
+        <w:rPr>
+          <w:lang w:val="en-GB"/>
+        </w:rPr>
+        <w:t>the point fixed to a body undergoing planar</w:t>
+      </w:r>
+      <w:r>
+        <w:rPr>
+          <w:lang w:val="en-GB"/>
+        </w:rPr>
+        <w:t xml:space="preserve"> </w:t>
+      </w:r>
+      <w:r>
+        <w:rPr>
+          <w:lang w:val="en-GB"/>
+        </w:rPr>
+        <w:t xml:space="preserve">movement that has </w:t>
+      </w:r>
+      <w:r>
+        <w:rPr>
+          <w:b/>
+          <w:bCs/>
+          <w:lang w:val="en-GB"/>
+        </w:rPr>
+        <w:t>zero velocity</w:t>
+      </w:r>
+      <w:r>
+        <w:rPr>
+          <w:lang w:val="en-GB"/>
+        </w:rPr>
+        <w:t xml:space="preserve"> at a particular instant of time.</w:t>
+      </w:r>
+      <w:r>
+        <w:rPr>
+          <w:lang w:val="en-GB"/>
+        </w:rPr>
+        <w:t xml:space="preserve"> </w:t>
+      </w:r>
+      <w:r>
+        <w:rPr>
+          <w:lang w:val="en-GB"/>
+        </w:rPr>
+        <w:t>At this instant, the velocity vectors of the other points in the body generate a circular field around this point which is identical to what is generated by a pure rotation.</w:t>
+      </w:r>
+    </w:p>
+    <w:p>
+      <w:pPr>
+        <w:jc w:val="both"/>
+        <w:rPr>
+          <w:lang w:val="en-GB"/>
+        </w:rPr>
+      </w:pPr>
+      <w:r>
+        <w:rPr>
+          <w:lang w:val="en-GB"/>
+        </w:rPr>
+        <w:t>This approach can also be very useful in determining frictional forces (i.e. finding symmetric circles upon which, when rotating about the ICOR the frictional forces cancel each other).</w:t>
       </w:r>
     </w:p>
     <w:p>
@@ -620,6 +802,7 @@
             <w:rPr>
               <w:rFonts w:ascii="Cambria Math" w:eastAsiaTheme="minorEastAsia" w:hAnsi="Cambria Math"/>
             </w:rPr>
+            <w:lastRenderedPageBreak/>
             <m:t>m</m:t>
           </m:r>
           <m:sSup>
@@ -731,19 +914,7 @@
             <w:rPr>
               <w:rFonts w:ascii="Cambria Math" w:eastAsiaTheme="minorEastAsia" w:hAnsi="Cambria Math"/>
             </w:rPr>
-            <m:t>=</m:t>
-          </m:r>
-          <m:r>
-            <w:rPr>
-              <w:rFonts w:ascii="Cambria Math" w:eastAsiaTheme="minorEastAsia" w:hAnsi="Cambria Math"/>
-            </w:rPr>
-            <m:t>m</m:t>
-          </m:r>
-          <m:r>
-            <w:rPr>
-              <w:rFonts w:ascii="Cambria Math" w:eastAsiaTheme="minorEastAsia" w:hAnsi="Cambria Math"/>
-            </w:rPr>
-            <m:t>vR</m:t>
+            <m:t>=mvR</m:t>
           </m:r>
           <m:func>
             <m:funcPr>
@@ -2708,19 +2879,11 @@
           <w:lang w:val="lv-LV"/>
         </w:rPr>
       </w:pPr>
-      <w:proofErr w:type="spellStart"/>
       <w:r>
         <w:rPr>
           <w:lang w:val="fr-CA"/>
         </w:rPr>
-        <w:t>Uzdevumi</w:t>
-      </w:r>
-      <w:proofErr w:type="spellEnd"/>
-      <w:r>
-        <w:rPr>
-          <w:lang w:val="fr-CA"/>
-        </w:rPr>
-        <w:t xml:space="preserve"> par </w:t>
+        <w:t xml:space="preserve">Uzdevumi par </w:t>
       </w:r>
       <w:r>
         <w:rPr>
@@ -2895,7 +3058,6 @@
         <w:rPr>
           <w:lang w:val="lv-LV"/>
         </w:rPr>
-        <w:lastRenderedPageBreak/>
         <w:t>Maiņstrāva</w:t>
       </w:r>
       <w:r>
@@ -3442,6 +3604,7 @@
         <w:jc w:val="both"/>
       </w:pPr>
       <w:r>
+        <w:lastRenderedPageBreak/>
         <w:tab/>
       </w:r>
       <m:oMath>
@@ -3829,10 +3992,10 @@
       </w:rPr>
     </w:lvl>
   </w:abstractNum>
-  <w:num w:numId="1">
+  <w:num w:numId="1" w16cid:durableId="1553883158">
     <w:abstractNumId w:val="0"/>
   </w:num>
-  <w:num w:numId="2">
+  <w:num w:numId="2" w16cid:durableId="1095587885">
     <w:abstractNumId w:val="1"/>
   </w:num>
 </w:numbering>

</xml_diff>

<commit_message>
work on electric circuits
</commit_message>
<xml_diff>
--- a/2022/Lukass Kellijs handout.docx
+++ b/2022/Lukass Kellijs handout.docx
@@ -131,7 +131,21 @@
         <w:rPr>
           <w:lang w:val="en-GB"/>
         </w:rPr>
-        <w:t>instant center of rotation</w:t>
+        <w:t xml:space="preserve">instant </w:t>
+      </w:r>
+      <w:proofErr w:type="spellStart"/>
+      <w:r>
+        <w:rPr>
+          <w:lang w:val="en-GB"/>
+        </w:rPr>
+        <w:t>center</w:t>
+      </w:r>
+      <w:proofErr w:type="spellEnd"/>
+      <w:r>
+        <w:rPr>
+          <w:lang w:val="en-GB"/>
+        </w:rPr>
+        <w:t xml:space="preserve"> of rotation</w:t>
       </w:r>
       <w:r>
         <w:rPr>
@@ -1063,6 +1077,78 @@
           <w:rFonts w:eastAsiaTheme="minorEastAsia"/>
         </w:rPr>
         <w:t xml:space="preserve"> kādā punktā var iegūt, izmantojot enerģijas vienādojumu, pielīdzinot kopējo enerģiju 0.</w:t>
+      </w:r>
+    </w:p>
+    <w:p>
+      <w:pPr>
+        <w:pStyle w:val="Heading1"/>
+        <w:rPr>
+          <w:rFonts w:eastAsiaTheme="minorEastAsia"/>
+        </w:rPr>
+      </w:pPr>
+      <w:r>
+        <w:rPr>
+          <w:rFonts w:eastAsiaTheme="minorEastAsia"/>
+        </w:rPr>
+        <w:t>Electric Circuits:</w:t>
+      </w:r>
+    </w:p>
+    <w:p>
+      <w:pPr>
+        <w:jc w:val="both"/>
+        <w:rPr>
+          <w:rFonts w:eastAsiaTheme="minorEastAsia"/>
+          <w:b/>
+          <w:bCs/>
+        </w:rPr>
+      </w:pPr>
+    </w:p>
+    <w:p>
+      <w:pPr>
+        <w:jc w:val="both"/>
+        <w:rPr>
+          <w:rFonts w:eastAsiaTheme="minorEastAsia"/>
+          <w:b/>
+          <w:bCs/>
+        </w:rPr>
+      </w:pPr>
+      <w:r>
+        <w:rPr>
+          <w:rFonts w:eastAsiaTheme="minorEastAsia"/>
+          <w:b/>
+          <w:bCs/>
+        </w:rPr>
+        <w:t>Termini:</w:t>
+      </w:r>
+    </w:p>
+    <w:p>
+      <w:pPr>
+        <w:jc w:val="both"/>
+        <w:rPr>
+          <w:rFonts w:eastAsiaTheme="minorEastAsia"/>
+        </w:rPr>
+      </w:pPr>
+      <w:r>
+        <w:rPr>
+          <w:rFonts w:eastAsiaTheme="minorEastAsia"/>
+          <w:i/>
+          <w:iCs/>
+        </w:rPr>
+        <w:t>Cur</w:t>
+      </w:r>
+      <w:r>
+        <w:rPr>
+          <w:rFonts w:eastAsiaTheme="minorEastAsia"/>
+          <w:i/>
+          <w:iCs/>
+        </w:rPr>
+        <w:t xml:space="preserve">rent source - </w:t>
+      </w:r>
+      <w:r>
+        <w:rPr>
+          <w:rFonts w:eastAsiaTheme="minorEastAsia"/>
+        </w:rPr>
+        <w:t>a component whose job is to provide a constant amount of current, outputting as much or as little voltage necessary to maintain that constant current.</w:t>
       </w:r>
     </w:p>
     <w:p>
@@ -2879,11 +2965,19 @@
           <w:lang w:val="lv-LV"/>
         </w:rPr>
       </w:pPr>
+      <w:proofErr w:type="spellStart"/>
       <w:r>
         <w:rPr>
           <w:lang w:val="fr-CA"/>
         </w:rPr>
-        <w:t xml:space="preserve">Uzdevumi par </w:t>
+        <w:t>Uzdevumi</w:t>
+      </w:r>
+      <w:proofErr w:type="spellEnd"/>
+      <w:r>
+        <w:rPr>
+          <w:lang w:val="fr-CA"/>
+        </w:rPr>
+        <w:t xml:space="preserve"> par </w:t>
       </w:r>
       <w:r>
         <w:rPr>
@@ -3556,6 +3650,7 @@
         <w:rPr>
           <w:rFonts w:eastAsiaTheme="minorEastAsia"/>
         </w:rPr>
+        <w:lastRenderedPageBreak/>
         <w:t>Atkarībā no prasībām ievietojam sakarībās vērtības, kompleksos skaitļus, izsakām</w:t>
       </w:r>
     </w:p>
@@ -3604,7 +3699,6 @@
         <w:jc w:val="both"/>
       </w:pPr>
       <w:r>
-        <w:lastRenderedPageBreak/>
         <w:tab/>
       </w:r>
       <m:oMath>

</xml_diff>

<commit_message>
Update Lukass Kellijs handout.docx
</commit_message>
<xml_diff>
--- a/2022/Lukass Kellijs handout.docx
+++ b/2022/Lukass Kellijs handout.docx
@@ -1,6 +1,6 @@
 
 <file path=word/document.xml><?xml version="1.0" encoding="utf-8"?>
-<w:document xmlns:wpc="http://schemas.microsoft.com/office/word/2010/wordprocessingCanvas" xmlns:cx="http://schemas.microsoft.com/office/drawing/2014/chartex" xmlns:cx1="http://schemas.microsoft.com/office/drawing/2015/9/8/chartex" xmlns:cx2="http://schemas.microsoft.com/office/drawing/2015/10/21/chartex" xmlns:cx3="http://schemas.microsoft.com/office/drawing/2016/5/9/chartex" xmlns:cx4="http://schemas.microsoft.com/office/drawing/2016/5/10/chartex" xmlns:cx5="http://schemas.microsoft.com/office/drawing/2016/5/11/chartex" xmlns:cx6="http://schemas.microsoft.com/office/drawing/2016/5/12/chartex" xmlns:cx7="http://schemas.microsoft.com/office/drawing/2016/5/13/chartex" xmlns:cx8="http://schemas.microsoft.com/office/drawing/2016/5/14/chartex" xmlns:mc="http://schemas.openxmlformats.org/markup-compatibility/2006" xmlns:aink="http://schemas.microsoft.com/office/drawing/2016/ink" xmlns:am3d="http://schemas.microsoft.com/office/drawing/2017/model3d" xmlns:o="urn:schemas-microsoft-com:office:office" xmlns:r="http://schemas.openxmlformats.org/officeDocument/2006/relationships" xmlns:m="http://schemas.openxmlformats.org/officeDocument/2006/math" xmlns:v="urn:schemas-microsoft-com:vml" xmlns:wp14="http://schemas.microsoft.com/office/word/2010/wordprocessingDrawing" xmlns:wp="http://schemas.openxmlformats.org/drawingml/2006/wordprocessingDrawing" xmlns:w10="urn:schemas-microsoft-com:office:word" xmlns:w="http://schemas.openxmlformats.org/wordprocessingml/2006/main" xmlns:w14="http://schemas.microsoft.com/office/word/2010/wordml" xmlns:w15="http://schemas.microsoft.com/office/word/2012/wordml" xmlns:w16cex="http://schemas.microsoft.com/office/word/2018/wordml/cex" xmlns:w16cid="http://schemas.microsoft.com/office/word/2016/wordml/cid" xmlns:w16="http://schemas.microsoft.com/office/word/2018/wordml" xmlns:w16sdtdh="http://schemas.microsoft.com/office/word/2020/wordml/sdtdatahash" xmlns:w16se="http://schemas.microsoft.com/office/word/2015/wordml/symex" xmlns:wpg="http://schemas.microsoft.com/office/word/2010/wordprocessingGroup" xmlns:wpi="http://schemas.microsoft.com/office/word/2010/wordprocessingInk" xmlns:wne="http://schemas.microsoft.com/office/word/2006/wordml" xmlns:wps="http://schemas.microsoft.com/office/word/2010/wordprocessingShape" mc:Ignorable="w14 w15 w16se w16cid w16 w16cex w16sdtdh wp14">
+<w:document xmlns:wpc="http://schemas.microsoft.com/office/word/2010/wordprocessingCanvas" xmlns:cx="http://schemas.microsoft.com/office/drawing/2014/chartex" xmlns:cx1="http://schemas.microsoft.com/office/drawing/2015/9/8/chartex" xmlns:cx2="http://schemas.microsoft.com/office/drawing/2015/10/21/chartex" xmlns:cx3="http://schemas.microsoft.com/office/drawing/2016/5/9/chartex" xmlns:cx4="http://schemas.microsoft.com/office/drawing/2016/5/10/chartex" xmlns:cx5="http://schemas.microsoft.com/office/drawing/2016/5/11/chartex" xmlns:cx6="http://schemas.microsoft.com/office/drawing/2016/5/12/chartex" xmlns:cx7="http://schemas.microsoft.com/office/drawing/2016/5/13/chartex" xmlns:cx8="http://schemas.microsoft.com/office/drawing/2016/5/14/chartex" xmlns:mc="http://schemas.openxmlformats.org/markup-compatibility/2006" xmlns:aink="http://schemas.microsoft.com/office/drawing/2016/ink" xmlns:am3d="http://schemas.microsoft.com/office/drawing/2017/model3d" xmlns:o="urn:schemas-microsoft-com:office:office" xmlns:oel="http://schemas.microsoft.com/office/2019/extlst" xmlns:r="http://schemas.openxmlformats.org/officeDocument/2006/relationships" xmlns:m="http://schemas.openxmlformats.org/officeDocument/2006/math" xmlns:v="urn:schemas-microsoft-com:vml" xmlns:wp14="http://schemas.microsoft.com/office/word/2010/wordprocessingDrawing" xmlns:wp="http://schemas.openxmlformats.org/drawingml/2006/wordprocessingDrawing" xmlns:w10="urn:schemas-microsoft-com:office:word" xmlns:w="http://schemas.openxmlformats.org/wordprocessingml/2006/main" xmlns:w14="http://schemas.microsoft.com/office/word/2010/wordml" xmlns:w15="http://schemas.microsoft.com/office/word/2012/wordml" xmlns:w16cex="http://schemas.microsoft.com/office/word/2018/wordml/cex" xmlns:w16cid="http://schemas.microsoft.com/office/word/2016/wordml/cid" xmlns:w16="http://schemas.microsoft.com/office/word/2018/wordml" xmlns:w16sdtdh="http://schemas.microsoft.com/office/word/2020/wordml/sdtdatahash" xmlns:w16se="http://schemas.microsoft.com/office/word/2015/wordml/symex" xmlns:wpg="http://schemas.microsoft.com/office/word/2010/wordprocessingGroup" xmlns:wpi="http://schemas.microsoft.com/office/word/2010/wordprocessingInk" xmlns:wne="http://schemas.microsoft.com/office/word/2006/wordml" xmlns:wps="http://schemas.microsoft.com/office/word/2010/wordprocessingShape" mc:Ignorable="w14 w15 w16se w16cid w16 w16cex w16sdtdh wp14">
   <w:body>
     <w:p>
       <w:pPr>
@@ -2799,6 +2799,7 @@
     </w:p>
     <w:p>
       <w:pPr>
+        <w:jc w:val="both"/>
         <w:rPr>
           <w:rFonts w:eastAsiaTheme="minorEastAsia"/>
         </w:rPr>
@@ -2873,6 +2874,7 @@
     </w:p>
     <w:p>
       <w:pPr>
+        <w:jc w:val="both"/>
         <w:rPr>
           <w:rFonts w:eastAsiaTheme="minorEastAsia"/>
         </w:rPr>
@@ -3032,6 +3034,7 @@
     </w:p>
     <w:p>
       <w:pPr>
+        <w:jc w:val="both"/>
         <w:rPr>
           <w:rFonts w:eastAsiaTheme="minorEastAsia"/>
         </w:rPr>
@@ -3156,6 +3159,7 @@
     </w:p>
     <w:p>
       <w:pPr>
+        <w:jc w:val="both"/>
         <w:rPr>
           <w:rFonts w:eastAsiaTheme="minorEastAsia"/>
         </w:rPr>
@@ -3169,6 +3173,7 @@
     </w:p>
     <w:p>
       <w:pPr>
+        <w:jc w:val="both"/>
         <w:rPr>
           <w:rFonts w:eastAsiaTheme="minorEastAsia"/>
         </w:rPr>
@@ -3355,6 +3360,7 @@
     </w:p>
     <w:p>
       <w:pPr>
+        <w:jc w:val="both"/>
         <w:rPr>
           <w:rFonts w:eastAsiaTheme="minorEastAsia"/>
         </w:rPr>
@@ -3432,6 +3438,7 @@
     </w:p>
     <w:p>
       <w:pPr>
+        <w:jc w:val="both"/>
         <w:rPr>
           <w:rFonts w:eastAsiaTheme="minorEastAsia"/>
         </w:rPr>
@@ -3553,6 +3560,7 @@
     </w:p>
     <w:p>
       <w:pPr>
+        <w:jc w:val="both"/>
         <w:rPr>
           <w:rFonts w:eastAsiaTheme="minorEastAsia"/>
         </w:rPr>
@@ -3730,6 +3738,7 @@
     </w:p>
     <w:p>
       <w:pPr>
+        <w:jc w:val="both"/>
         <w:rPr>
           <w:rFonts w:eastAsiaTheme="minorEastAsia"/>
         </w:rPr>
@@ -3905,6 +3914,7 @@
     </w:p>
     <w:p>
       <w:pPr>
+        <w:jc w:val="both"/>
         <w:rPr>
           <w:rFonts w:eastAsiaTheme="minorEastAsia"/>
         </w:rPr>
@@ -4054,6 +4064,7 @@
     </w:p>
     <w:p>
       <w:pPr>
+        <w:jc w:val="both"/>
         <w:rPr>
           <w:rFonts w:eastAsiaTheme="minorEastAsia"/>
         </w:rPr>
@@ -4108,6 +4119,7 @@
     </w:p>
     <w:p>
       <w:pPr>
+        <w:jc w:val="both"/>
         <w:rPr>
           <w:rFonts w:eastAsiaTheme="minorEastAsia"/>
         </w:rPr>
@@ -4125,6 +4137,7 @@
     </w:p>
     <w:p>
       <w:pPr>
+        <w:jc w:val="both"/>
         <w:rPr>
           <w:rFonts w:eastAsiaTheme="minorEastAsia"/>
         </w:rPr>
@@ -4138,6 +4151,7 @@
     </w:p>
     <w:p>
       <w:pPr>
+        <w:jc w:val="both"/>
         <w:rPr>
           <w:rFonts w:eastAsiaTheme="minorEastAsia"/>
         </w:rPr>
@@ -4209,6 +4223,7 @@
           <w:ilvl w:val="0"/>
           <w:numId w:val="2"/>
         </w:numPr>
+        <w:jc w:val="both"/>
       </w:pPr>
       <w:r>
         <w:t>This means that, when given</w:t>
@@ -4232,6 +4247,7 @@
     <w:p>
       <w:pPr>
         <w:pStyle w:val="Heading1"/>
+        <w:jc w:val="both"/>
         <w:rPr>
           <w:lang w:val="lv-LV"/>
         </w:rPr>
@@ -4258,6 +4274,9 @@
       </w:r>
     </w:p>
     <w:p>
+      <w:pPr>
+        <w:jc w:val="both"/>
+      </w:pPr>
       <w:r>
         <w:t>Galvenā lieta, ko šajos uz</w:t>
       </w:r>
@@ -4302,6 +4321,9 @@
       </w:r>
     </w:p>
     <w:p>
+      <w:pPr>
+        <w:jc w:val="both"/>
+      </w:pPr>
       <m:oMathPara>
         <m:oMath>
           <m:r>
@@ -5151,6 +5173,7 @@
     </w:p>
     <w:p>
       <w:pPr>
+        <w:jc w:val="both"/>
         <w:rPr>
           <w:rFonts w:eastAsiaTheme="minorEastAsia"/>
         </w:rPr>
@@ -5165,6 +5188,7 @@
     <w:p>
       <w:pPr>
         <w:pStyle w:val="Heading1"/>
+        <w:jc w:val="both"/>
       </w:pPr>
       <w:r>
         <w:lastRenderedPageBreak/>
@@ -5173,13 +5197,15 @@
     </w:p>
     <w:p>
       <w:pPr>
-        <w:rPr>
-          <w:lang w:val="en-GB"/>
-        </w:rPr>
-      </w:pPr>
-    </w:p>
-    <w:p>
-      <w:pPr>
+        <w:jc w:val="both"/>
+        <w:rPr>
+          <w:lang w:val="en-GB"/>
+        </w:rPr>
+      </w:pPr>
+    </w:p>
+    <w:p>
+      <w:pPr>
+        <w:jc w:val="both"/>
         <w:rPr>
           <w:lang w:val="en-GB"/>
         </w:rPr>
@@ -5266,6 +5292,7 @@
     </w:p>
     <w:p>
       <w:pPr>
+        <w:jc w:val="both"/>
         <w:rPr>
           <w:lang w:val="en-GB"/>
         </w:rPr>
@@ -5371,21 +5398,516 @@
     </w:p>
     <w:p>
       <w:pPr>
-        <w:rPr>
-          <w:lang w:val="en-GB"/>
-        </w:rPr>
-      </w:pPr>
-    </w:p>
-    <w:p>
-      <w:pPr>
+        <w:jc w:val="both"/>
+        <w:rPr>
+          <w:lang w:val="en-GB"/>
+        </w:rPr>
+      </w:pPr>
+    </w:p>
+    <w:p>
+      <w:pPr>
+        <w:pStyle w:val="Heading1"/>
+        <w:jc w:val="both"/>
         <w:rPr>
           <w:noProof/>
-          <w:lang w:val="en-GB"/>
-        </w:rPr>
-      </w:pPr>
-    </w:p>
-    <w:p>
-      <w:pPr>
+        </w:rPr>
+      </w:pPr>
+      <w:r>
+        <w:rPr>
+          <w:noProof/>
+        </w:rPr>
+        <w:t>Electromagnetism</w:t>
+      </w:r>
+    </w:p>
+    <w:p>
+      <w:pPr>
+        <w:jc w:val="both"/>
+        <w:rPr>
+          <w:lang w:val="en-GB"/>
+        </w:rPr>
+      </w:pPr>
+    </w:p>
+    <w:p>
+      <w:pPr>
+        <w:jc w:val="both"/>
+        <w:rPr>
+          <w:b/>
+          <w:bCs/>
+          <w:lang w:val="en-GB"/>
+        </w:rPr>
+      </w:pPr>
+      <w:r>
+        <w:rPr>
+          <w:b/>
+          <w:bCs/>
+          <w:lang w:val="en-GB"/>
+        </w:rPr>
+        <w:t>Method of images</w:t>
+      </w:r>
+    </w:p>
+    <w:p>
+      <w:pPr>
+        <w:jc w:val="both"/>
+        <w:rPr>
+          <w:lang w:val="en-GB"/>
+        </w:rPr>
+      </w:pPr>
+      <w:r>
+        <w:rPr>
+          <w:lang w:val="en-GB"/>
+        </w:rPr>
+        <w:t>Boundary value problems or problems involving boundaries can often be solved by the method of images.</w:t>
+      </w:r>
+    </w:p>
+    <w:p>
+      <w:pPr>
+        <w:jc w:val="both"/>
+        <w:rPr>
+          <w:lang w:val="en-GB"/>
+        </w:rPr>
+      </w:pPr>
+      <w:hyperlink r:id="rId8" w:history="1">
+        <w:r>
+          <w:rPr>
+            <w:rStyle w:val="Hyperlink"/>
+            <w:lang w:val="en-GB"/>
+          </w:rPr>
+          <w:t>https://en.wikipedia.org/wiki/Method_of_images#:~:text=The%20method%20of%20images%20(or,respect%20to%20a%20symmetry%20hyperplane</w:t>
+        </w:r>
+      </w:hyperlink>
+      <w:r>
+        <w:rPr>
+          <w:lang w:val="en-GB"/>
+        </w:rPr>
+        <w:t>.</w:t>
+      </w:r>
+      <w:r>
+        <w:rPr>
+          <w:lang w:val="en-GB"/>
+        </w:rPr>
+        <w:t xml:space="preserve"> </w:t>
+      </w:r>
+    </w:p>
+    <w:p>
+      <w:pPr>
+        <w:jc w:val="both"/>
+        <w:rPr>
+          <w:lang w:val="en-GB"/>
+        </w:rPr>
+      </w:pPr>
+      <w:r>
+        <w:rPr>
+          <w:lang w:val="en-GB"/>
+        </w:rPr>
+        <w:t xml:space="preserve">It can be used </w:t>
+      </w:r>
+      <w:r>
+        <w:rPr>
+          <w:color w:val="202122"/>
+          <w:shd w:val="clear" w:color="auto" w:fill="FFFFFF"/>
+        </w:rPr>
+        <w:t>in </w:t>
+      </w:r>
+      <w:r>
+        <w:rPr>
+          <w:shd w:val="clear" w:color="auto" w:fill="FFFFFF"/>
+        </w:rPr>
+        <w:t>electrostatics</w:t>
+      </w:r>
+      <w:r>
+        <w:rPr>
+          <w:color w:val="202122"/>
+          <w:shd w:val="clear" w:color="auto" w:fill="FFFFFF"/>
+        </w:rPr>
+        <w:t> to simply calculate or visualize the distribution of the electric field of a charge in the vicinity of a conducting surface</w:t>
+      </w:r>
+      <w:r>
+        <w:rPr>
+          <w:lang w:val="en-GB"/>
+        </w:rPr>
+        <w:t xml:space="preserve"> (see Izlases kursi), or</w:t>
+      </w:r>
+    </w:p>
+    <w:p>
+      <w:pPr>
+        <w:jc w:val="both"/>
+        <w:rPr>
+          <w:lang w:val="en-GB"/>
+        </w:rPr>
+      </w:pPr>
+      <w:r>
+        <w:rPr>
+          <w:lang w:val="en-GB"/>
+        </w:rPr>
+        <w:t xml:space="preserve">It can be used </w:t>
+      </w:r>
+      <w:r>
+        <w:rPr>
+          <w:lang w:val="en-GB"/>
+        </w:rPr>
+        <w:t>Magnet-superconductor systems</w:t>
+      </w:r>
+      <w:r>
+        <w:rPr>
+          <w:lang w:val="en-GB"/>
+        </w:rPr>
+        <w:t xml:space="preserve"> (see pr. 3. EuPhO 2017)</w:t>
+      </w:r>
+    </w:p>
+    <w:p>
+      <w:pPr>
+        <w:jc w:val="both"/>
+        <w:rPr>
+          <w:lang w:val="en-GB"/>
+        </w:rPr>
+      </w:pPr>
+      <w:r>
+        <w:rPr>
+          <w:lang w:val="en-GB"/>
+        </w:rPr>
+        <w:t>Or to model different flows or reflections at a boundary.</w:t>
+      </w:r>
+    </w:p>
+    <w:p>
+      <w:pPr>
+        <w:jc w:val="both"/>
+        <w:rPr>
+          <w:b/>
+          <w:bCs/>
+          <w:lang w:val="en-GB"/>
+        </w:rPr>
+      </w:pPr>
+      <w:r>
+        <w:rPr>
+          <w:b/>
+          <w:bCs/>
+          <w:lang w:val="en-GB"/>
+        </w:rPr>
+        <w:t>Magnetic monopole method for magnetic dipoles</w:t>
+      </w:r>
+    </w:p>
+    <w:p>
+      <w:pPr>
+        <w:jc w:val="both"/>
+        <w:rPr>
+          <w:lang w:val="en-GB"/>
+        </w:rPr>
+      </w:pPr>
+      <w:r>
+        <w:rPr>
+          <w:lang w:val="en-GB"/>
+        </w:rPr>
+        <w:t>When working</w:t>
+      </w:r>
+      <w:r>
+        <w:rPr>
+          <w:lang w:val="en-GB"/>
+        </w:rPr>
+        <w:t xml:space="preserve"> with magnetic dipoles we can model their interaction with other objects (including other dipoles for that matter) by using magnetic monopoles.</w:t>
+      </w:r>
+    </w:p>
+    <w:p>
+      <w:pPr>
+        <w:jc w:val="both"/>
+        <w:rPr>
+          <w:lang w:val="en-GB"/>
+        </w:rPr>
+      </w:pPr>
+      <w:r>
+        <w:rPr>
+          <w:lang w:val="en-GB"/>
+        </w:rPr>
+        <w:t xml:space="preserve">A magnetic dipole can be modelled a </w:t>
+      </w:r>
+      <w:r>
+        <w:rPr>
+          <w:lang w:val="en-GB"/>
+        </w:rPr>
+        <w:t xml:space="preserve">pair of magnetic monopoles of strength </w:t>
+      </w:r>
+      <w:proofErr w:type="spellStart"/>
+      <w:r>
+        <w:rPr>
+          <w:lang w:val="en-GB"/>
+        </w:rPr>
+        <w:t>q</w:t>
+      </w:r>
+      <w:r>
+        <w:rPr>
+          <w:vertAlign w:val="subscript"/>
+          <w:lang w:val="en-GB"/>
+        </w:rPr>
+        <w:t>m</w:t>
+      </w:r>
+      <w:proofErr w:type="spellEnd"/>
+      <w:r>
+        <w:rPr>
+          <w:lang w:val="en-GB"/>
+        </w:rPr>
+        <w:t xml:space="preserve"> and</w:t>
+      </w:r>
+      <w:r>
+        <w:rPr>
+          <w:lang w:val="en-GB"/>
+        </w:rPr>
+        <w:t xml:space="preserve"> </w:t>
+      </w:r>
+      <w:r>
+        <w:rPr>
+          <w:lang w:val="en-GB"/>
+        </w:rPr>
+        <w:t>−</w:t>
+      </w:r>
+      <w:proofErr w:type="spellStart"/>
+      <w:r>
+        <w:rPr>
+          <w:lang w:val="en-GB"/>
+        </w:rPr>
+        <w:t>q</w:t>
+      </w:r>
+      <w:r>
+        <w:rPr>
+          <w:vertAlign w:val="subscript"/>
+          <w:lang w:val="en-GB"/>
+        </w:rPr>
+        <w:t>m</w:t>
+      </w:r>
+      <w:proofErr w:type="spellEnd"/>
+      <w:r>
+        <w:rPr>
+          <w:lang w:val="en-GB"/>
+        </w:rPr>
+        <w:t xml:space="preserve"> separated by a distance d such that </w:t>
+      </w:r>
+      <m:oMath>
+        <m:r>
+          <w:rPr>
+            <w:rFonts w:ascii="Cambria Math" w:hAnsi="Cambria Math"/>
+            <w:lang w:val="en-GB"/>
+          </w:rPr>
+          <m:t>μ</m:t>
+        </m:r>
+      </m:oMath>
+      <w:r>
+        <w:rPr>
+          <w:rFonts w:eastAsiaTheme="minorEastAsia"/>
+          <w:lang w:val="en-GB"/>
+        </w:rPr>
+        <w:t xml:space="preserve"> </w:t>
+      </w:r>
+      <w:r>
+        <w:rPr>
+          <w:lang w:val="en-GB"/>
+        </w:rPr>
+        <w:t xml:space="preserve">= </w:t>
+      </w:r>
+      <w:proofErr w:type="spellStart"/>
+      <w:r>
+        <w:rPr>
+          <w:lang w:val="en-GB"/>
+        </w:rPr>
+        <w:t>q</w:t>
+      </w:r>
+      <w:r>
+        <w:rPr>
+          <w:vertAlign w:val="subscript"/>
+          <w:lang w:val="en-GB"/>
+        </w:rPr>
+        <w:t>m</w:t>
+      </w:r>
+      <w:r>
+        <w:rPr>
+          <w:lang w:val="en-GB"/>
+        </w:rPr>
+        <w:t>d</w:t>
+      </w:r>
+      <w:proofErr w:type="spellEnd"/>
+      <w:r>
+        <w:rPr>
+          <w:lang w:val="en-GB"/>
+        </w:rPr>
+        <w:t>.</w:t>
+      </w:r>
+    </w:p>
+    <w:p>
+      <w:pPr>
+        <w:jc w:val="both"/>
+      </w:pPr>
+      <w:r>
+        <w:rPr>
+          <w:lang w:val="en-GB"/>
+        </w:rPr>
+        <w:t xml:space="preserve">Then we can use Maxwell’s Law’s for electric monopoles (charges) analogously on magnetic monopoles, including Gauss’ Law (thus by using the binomial expansion deriving the magnetic field a distance x&gt;&gt;d away from the dipole) and also use that the force is </w:t>
+      </w:r>
+      <w:r>
+        <w:rPr>
+          <w:lang w:val="en-GB"/>
+        </w:rPr>
+        <w:t>−</w:t>
+      </w:r>
+      <w:proofErr w:type="spellStart"/>
+      <w:r>
+        <w:rPr>
+          <w:lang w:val="en-GB"/>
+        </w:rPr>
+        <w:t>q</w:t>
+      </w:r>
+      <w:r>
+        <w:rPr>
+          <w:vertAlign w:val="subscript"/>
+          <w:lang w:val="en-GB"/>
+        </w:rPr>
+        <w:t>m</w:t>
+      </w:r>
+      <w:r>
+        <w:rPr>
+          <w:lang w:val="en-GB"/>
+        </w:rPr>
+        <w:t>B</w:t>
+      </w:r>
+      <w:proofErr w:type="spellEnd"/>
+      <w:r>
+        <w:rPr>
+          <w:lang w:val="en-GB"/>
+        </w:rPr>
+        <w:t>(x)</w:t>
+      </w:r>
+      <w:r>
+        <w:t xml:space="preserve"> </w:t>
+      </w:r>
+      <w:r>
+        <w:t>+ q</w:t>
+      </w:r>
+      <w:r>
+        <w:rPr>
+          <w:vertAlign w:val="subscript"/>
+        </w:rPr>
+        <w:t>m</w:t>
+      </w:r>
+      <w:r>
+        <w:t>B(x + d)</w:t>
+      </w:r>
+      <w:r>
+        <w:t>.</w:t>
+      </w:r>
+    </w:p>
+    <w:p>
+      <w:pPr>
+        <w:jc w:val="both"/>
+        <w:rPr>
+          <w:rFonts w:eastAsiaTheme="majorEastAsia"/>
+          <w:b/>
+          <w:bCs/>
+          <w:lang w:val="en-GB"/>
+        </w:rPr>
+      </w:pPr>
+      <w:r>
+        <w:br w:type="page"/>
+      </w:r>
+    </w:p>
+    <w:p>
+      <w:pPr>
+        <w:pStyle w:val="Heading1"/>
+        <w:jc w:val="both"/>
+      </w:pPr>
+      <w:r>
+        <w:lastRenderedPageBreak/>
+        <w:t>Approximations</w:t>
+      </w:r>
+    </w:p>
+    <w:p>
+      <w:pPr>
+        <w:jc w:val="both"/>
+        <w:rPr>
+          <w:lang w:val="en-GB"/>
+        </w:rPr>
+      </w:pPr>
+    </w:p>
+    <w:p>
+      <w:pPr>
+        <w:jc w:val="both"/>
+        <w:rPr>
+          <w:b/>
+          <w:bCs/>
+          <w:lang w:val="en-GB"/>
+        </w:rPr>
+      </w:pPr>
+      <w:r>
+        <w:rPr>
+          <w:b/>
+          <w:bCs/>
+          <w:lang w:val="en-GB"/>
+        </w:rPr>
+        <w:drawing>
+          <wp:anchor distT="0" distB="0" distL="114300" distR="114300" simplePos="0" relativeHeight="251661312" behindDoc="0" locked="0" layoutInCell="1" allowOverlap="1" wp14:anchorId="272711E8" wp14:editId="5CD90118">
+            <wp:simplePos x="0" y="0"/>
+            <wp:positionH relativeFrom="margin">
+              <wp:align>left</wp:align>
+            </wp:positionH>
+            <wp:positionV relativeFrom="page">
+              <wp:posOffset>1607820</wp:posOffset>
+            </wp:positionV>
+            <wp:extent cx="5274310" cy="514350"/>
+            <wp:effectExtent l="0" t="0" r="2540" b="0"/>
+            <wp:wrapTopAndBottom/>
+            <wp:docPr id="4" name="Picture 4"/>
+            <wp:cNvGraphicFramePr>
+              <a:graphicFrameLocks xmlns:a="http://schemas.openxmlformats.org/drawingml/2006/main" noChangeAspect="1"/>
+            </wp:cNvGraphicFramePr>
+            <a:graphic xmlns:a="http://schemas.openxmlformats.org/drawingml/2006/main">
+              <a:graphicData uri="http://schemas.openxmlformats.org/drawingml/2006/picture">
+                <pic:pic xmlns:pic="http://schemas.openxmlformats.org/drawingml/2006/picture">
+                  <pic:nvPicPr>
+                    <pic:cNvPr id="1" name=""/>
+                    <pic:cNvPicPr/>
+                  </pic:nvPicPr>
+                  <pic:blipFill>
+                    <a:blip r:embed="rId9">
+                      <a:extLst>
+                        <a:ext uri="{28A0092B-C50C-407E-A947-70E740481C1C}">
+                          <a14:useLocalDpi xmlns:a14="http://schemas.microsoft.com/office/drawing/2010/main" val="0"/>
+                        </a:ext>
+                      </a:extLst>
+                    </a:blip>
+                    <a:stretch>
+                      <a:fillRect/>
+                    </a:stretch>
+                  </pic:blipFill>
+                  <pic:spPr>
+                    <a:xfrm>
+                      <a:off x="0" y="0"/>
+                      <a:ext cx="5274310" cy="514350"/>
+                    </a:xfrm>
+                    <a:prstGeom prst="rect">
+                      <a:avLst/>
+                    </a:prstGeom>
+                  </pic:spPr>
+                </pic:pic>
+              </a:graphicData>
+            </a:graphic>
+          </wp:anchor>
+        </w:drawing>
+      </w:r>
+      <w:r>
+        <w:rPr>
+          <w:b/>
+          <w:bCs/>
+          <w:lang w:val="en-GB"/>
+        </w:rPr>
+        <w:t>Taylor Series</w:t>
+      </w:r>
+    </w:p>
+    <w:p>
+      <w:pPr>
+        <w:jc w:val="both"/>
+        <w:rPr>
+          <w:lang w:val="en-US"/>
+        </w:rPr>
+      </w:pPr>
+    </w:p>
+    <w:p>
+      <w:pPr>
+        <w:jc w:val="both"/>
         <w:rPr>
           <w:lang w:val="en-GB"/>
         </w:rPr>
@@ -5402,7 +5924,7 @@
 </file>
 
 <file path=word/numbering.xml><?xml version="1.0" encoding="utf-8"?>
-<w:numbering xmlns:wpc="http://schemas.microsoft.com/office/word/2010/wordprocessingCanvas" xmlns:cx="http://schemas.microsoft.com/office/drawing/2014/chartex" xmlns:cx1="http://schemas.microsoft.com/office/drawing/2015/9/8/chartex" xmlns:cx2="http://schemas.microsoft.com/office/drawing/2015/10/21/chartex" xmlns:cx3="http://schemas.microsoft.com/office/drawing/2016/5/9/chartex" xmlns:cx4="http://schemas.microsoft.com/office/drawing/2016/5/10/chartex" xmlns:cx5="http://schemas.microsoft.com/office/drawing/2016/5/11/chartex" xmlns:cx6="http://schemas.microsoft.com/office/drawing/2016/5/12/chartex" xmlns:cx7="http://schemas.microsoft.com/office/drawing/2016/5/13/chartex" xmlns:cx8="http://schemas.microsoft.com/office/drawing/2016/5/14/chartex" xmlns:mc="http://schemas.openxmlformats.org/markup-compatibility/2006" xmlns:aink="http://schemas.microsoft.com/office/drawing/2016/ink" xmlns:am3d="http://schemas.microsoft.com/office/drawing/2017/model3d" xmlns:o="urn:schemas-microsoft-com:office:office" xmlns:r="http://schemas.openxmlformats.org/officeDocument/2006/relationships" xmlns:m="http://schemas.openxmlformats.org/officeDocument/2006/math" xmlns:v="urn:schemas-microsoft-com:vml" xmlns:wp14="http://schemas.microsoft.com/office/word/2010/wordprocessingDrawing" xmlns:wp="http://schemas.openxmlformats.org/drawingml/2006/wordprocessingDrawing" xmlns:w10="urn:schemas-microsoft-com:office:word" xmlns:w="http://schemas.openxmlformats.org/wordprocessingml/2006/main" xmlns:w14="http://schemas.microsoft.com/office/word/2010/wordml" xmlns:w15="http://schemas.microsoft.com/office/word/2012/wordml" xmlns:w16cex="http://schemas.microsoft.com/office/word/2018/wordml/cex" xmlns:w16cid="http://schemas.microsoft.com/office/word/2016/wordml/cid" xmlns:w16="http://schemas.microsoft.com/office/word/2018/wordml" xmlns:w16sdtdh="http://schemas.microsoft.com/office/word/2020/wordml/sdtdatahash" xmlns:w16se="http://schemas.microsoft.com/office/word/2015/wordml/symex" xmlns:wpg="http://schemas.microsoft.com/office/word/2010/wordprocessingGroup" xmlns:wpi="http://schemas.microsoft.com/office/word/2010/wordprocessingInk" xmlns:wne="http://schemas.microsoft.com/office/word/2006/wordml" xmlns:wps="http://schemas.microsoft.com/office/word/2010/wordprocessingShape" mc:Ignorable="w14 w15 w16se w16cid w16 w16cex w16sdtdh wp14">
+<w:numbering xmlns:wpc="http://schemas.microsoft.com/office/word/2010/wordprocessingCanvas" xmlns:cx="http://schemas.microsoft.com/office/drawing/2014/chartex" xmlns:cx1="http://schemas.microsoft.com/office/drawing/2015/9/8/chartex" xmlns:cx2="http://schemas.microsoft.com/office/drawing/2015/10/21/chartex" xmlns:cx3="http://schemas.microsoft.com/office/drawing/2016/5/9/chartex" xmlns:cx4="http://schemas.microsoft.com/office/drawing/2016/5/10/chartex" xmlns:cx5="http://schemas.microsoft.com/office/drawing/2016/5/11/chartex" xmlns:cx6="http://schemas.microsoft.com/office/drawing/2016/5/12/chartex" xmlns:cx7="http://schemas.microsoft.com/office/drawing/2016/5/13/chartex" xmlns:cx8="http://schemas.microsoft.com/office/drawing/2016/5/14/chartex" xmlns:mc="http://schemas.openxmlformats.org/markup-compatibility/2006" xmlns:aink="http://schemas.microsoft.com/office/drawing/2016/ink" xmlns:am3d="http://schemas.microsoft.com/office/drawing/2017/model3d" xmlns:o="urn:schemas-microsoft-com:office:office" xmlns:oel="http://schemas.microsoft.com/office/2019/extlst" xmlns:r="http://schemas.openxmlformats.org/officeDocument/2006/relationships" xmlns:m="http://schemas.openxmlformats.org/officeDocument/2006/math" xmlns:v="urn:schemas-microsoft-com:vml" xmlns:wp14="http://schemas.microsoft.com/office/word/2010/wordprocessingDrawing" xmlns:wp="http://schemas.openxmlformats.org/drawingml/2006/wordprocessingDrawing" xmlns:w10="urn:schemas-microsoft-com:office:word" xmlns:w="http://schemas.openxmlformats.org/wordprocessingml/2006/main" xmlns:w14="http://schemas.microsoft.com/office/word/2010/wordml" xmlns:w15="http://schemas.microsoft.com/office/word/2012/wordml" xmlns:w16cex="http://schemas.microsoft.com/office/word/2018/wordml/cex" xmlns:w16cid="http://schemas.microsoft.com/office/word/2016/wordml/cid" xmlns:w16="http://schemas.microsoft.com/office/word/2018/wordml" xmlns:w16sdtdh="http://schemas.microsoft.com/office/word/2020/wordml/sdtdatahash" xmlns:w16se="http://schemas.microsoft.com/office/word/2015/wordml/symex" xmlns:wpg="http://schemas.microsoft.com/office/word/2010/wordprocessingGroup" xmlns:wpi="http://schemas.microsoft.com/office/word/2010/wordprocessingInk" xmlns:wne="http://schemas.microsoft.com/office/word/2006/wordml" xmlns:wps="http://schemas.microsoft.com/office/word/2010/wordprocessingShape" mc:Ignorable="w14 w15 w16se w16cid w16 w16cex w16sdtdh wp14">
   <w:abstractNum w:abstractNumId="0" w15:restartNumberingAfterBreak="0">
     <w:nsid w:val="0DEF3C0E"/>
     <w:multiLevelType w:val="hybridMultilevel"/>
@@ -6272,6 +6794,29 @@
       <w:lang w:val="lv-LV"/>
     </w:rPr>
   </w:style>
+  <w:style w:type="character" w:styleId="Hyperlink">
+    <w:name w:val="Hyperlink"/>
+    <w:basedOn w:val="DefaultParagraphFont"/>
+    <w:uiPriority w:val="99"/>
+    <w:unhideWhenUsed/>
+    <w:rsid w:val="004607C8"/>
+    <w:rPr>
+      <w:color w:val="0563C1" w:themeColor="hyperlink"/>
+      <w:u w:val="single"/>
+    </w:rPr>
+  </w:style>
+  <w:style w:type="character" w:styleId="UnresolvedMention">
+    <w:name w:val="Unresolved Mention"/>
+    <w:basedOn w:val="DefaultParagraphFont"/>
+    <w:uiPriority w:val="99"/>
+    <w:semiHidden/>
+    <w:unhideWhenUsed/>
+    <w:rsid w:val="004607C8"/>
+    <w:rPr>
+      <w:color w:val="605E5C"/>
+      <w:shd w:val="clear" w:color="auto" w:fill="E1DFDD"/>
+    </w:rPr>
+  </w:style>
 </w:styles>
 </file>
 

</xml_diff>

<commit_message>
Prepare for Latvian Open Physics Olympiad
</commit_message>
<xml_diff>
--- a/2022/Lukass Kellijs handout.docx
+++ b/2022/Lukass Kellijs handout.docx
@@ -147,7 +147,21 @@
         <w:rPr>
           <w:lang w:val="en-GB"/>
         </w:rPr>
-        <w:t>instant center of rotation</w:t>
+        <w:t xml:space="preserve">instant </w:t>
+      </w:r>
+      <w:proofErr w:type="spellStart"/>
+      <w:r>
+        <w:rPr>
+          <w:lang w:val="en-GB"/>
+        </w:rPr>
+        <w:t>center</w:t>
+      </w:r>
+      <w:proofErr w:type="spellEnd"/>
+      <w:r>
+        <w:rPr>
+          <w:lang w:val="en-GB"/>
+        </w:rPr>
+        <w:t xml:space="preserve"> of rotation</w:t>
       </w:r>
       <w:r>
         <w:rPr>
@@ -223,6 +237,7 @@
           <w:lang w:val="en-GB"/>
         </w:rPr>
       </w:pPr>
+      <w:proofErr w:type="spellStart"/>
       <w:r>
         <w:rPr>
           <w:b/>
@@ -231,6 +246,7 @@
         </w:rPr>
         <w:t>Lagrangian</w:t>
       </w:r>
+      <w:proofErr w:type="spellEnd"/>
       <w:r>
         <w:rPr>
           <w:b/>
@@ -693,7 +709,23 @@
           <w:rFonts w:eastAsiaTheme="minorEastAsia"/>
           <w:lang w:val="en-GB"/>
         </w:rPr>
-        <w:t xml:space="preserve"> By differentiating this via time, we get the acceleration of the centre of mass in each axis in terms of the acceleration of the generalised coordinate, and thus we can determine the components of the net force and hence its magnitude. (See Kalda handout pr 32.)</w:t>
+        <w:t xml:space="preserve"> By differentiating this via time, we get the acceleration of the centre of mass in each axis in terms of the acceleration of the generalised coordinate, and thus we can determine the components of the net force and hence its magnitude. (See </w:t>
+      </w:r>
+      <w:proofErr w:type="spellStart"/>
+      <w:r>
+        <w:rPr>
+          <w:rFonts w:eastAsiaTheme="minorEastAsia"/>
+          <w:lang w:val="en-GB"/>
+        </w:rPr>
+        <w:t>Kalda</w:t>
+      </w:r>
+      <w:proofErr w:type="spellEnd"/>
+      <w:r>
+        <w:rPr>
+          <w:rFonts w:eastAsiaTheme="minorEastAsia"/>
+          <w:lang w:val="en-GB"/>
+        </w:rPr>
+        <w:t xml:space="preserve"> handout pr 32.)</w:t>
       </w:r>
     </w:p>
     <w:p>
@@ -4805,7 +4837,7 @@
       </w:pPr>
       <w:r>
         <w:rPr>
-          <w:lang w:val="fr-CA"/>
+          <w:lang w:val="lv-LV"/>
         </w:rPr>
         <w:lastRenderedPageBreak/>
         <w:t xml:space="preserve">Uzdevumi par </w:t>
@@ -5931,32 +5963,1326 @@
     </w:p>
     <w:p>
       <w:pPr>
-        <w:jc w:val="both"/>
-        <w:rPr>
-          <w:lang w:val="en-GB"/>
-        </w:rPr>
-      </w:pPr>
-    </w:p>
-    <w:p>
-      <w:pPr>
-        <w:jc w:val="both"/>
-        <w:rPr>
-          <w:lang w:val="en-GB"/>
-        </w:rPr>
-      </w:pPr>
-      <w:r>
-        <w:rPr>
-          <w:noProof/>
+        <w:rPr>
+          <w:lang w:val="en-GB"/>
+        </w:rPr>
+      </w:pPr>
+    </w:p>
+    <w:p>
+      <w:pPr>
+        <w:pStyle w:val="Heading2"/>
+        <w:rPr>
+          <w:lang w:val="en-GB"/>
+        </w:rPr>
+      </w:pPr>
+      <w:r>
+        <w:rPr>
+          <w:lang w:val="en-GB"/>
+        </w:rPr>
+        <w:t>Lenses</w:t>
+      </w:r>
+    </w:p>
+    <w:p>
+      <w:pPr>
+        <w:rPr>
+          <w:lang w:val="en-GB"/>
+        </w:rPr>
+      </w:pPr>
+      <w:r>
+        <w:rPr>
+          <w:lang w:val="en-GB"/>
+        </w:rPr>
+        <w:t>When working with lenses one of the main equations we have to know is the lens maker’s equation:</w:t>
+      </w:r>
+    </w:p>
+    <w:p>
+      <w:pPr>
+        <w:rPr>
+          <w:rFonts w:eastAsiaTheme="minorEastAsia"/>
+          <w:lang w:val="en-GB"/>
+        </w:rPr>
+      </w:pPr>
+      <m:oMathPara>
+        <m:oMath>
+          <m:f>
+            <m:fPr>
+              <m:ctrlPr>
+                <w:rPr>
+                  <w:rFonts w:ascii="Cambria Math" w:hAnsi="Cambria Math"/>
+                  <w:lang w:val="en-GB"/>
+                </w:rPr>
+              </m:ctrlPr>
+            </m:fPr>
+            <m:num>
+              <m:r>
+                <w:rPr>
+                  <w:rFonts w:ascii="Cambria Math" w:hAnsi="Cambria Math"/>
+                  <w:lang w:val="en-GB"/>
+                </w:rPr>
+                <m:t>1</m:t>
+              </m:r>
+              <m:ctrlPr>
+                <w:rPr>
+                  <w:rFonts w:ascii="Cambria Math" w:hAnsi="Cambria Math"/>
+                  <w:i/>
+                  <w:lang w:val="en-GB"/>
+                </w:rPr>
+              </m:ctrlPr>
+            </m:num>
+            <m:den>
+              <m:r>
+                <w:rPr>
+                  <w:rFonts w:ascii="Cambria Math" w:hAnsi="Cambria Math"/>
+                  <w:lang w:val="en-GB"/>
+                </w:rPr>
+                <m:t>f</m:t>
+              </m:r>
+              <m:ctrlPr>
+                <w:rPr>
+                  <w:rFonts w:ascii="Cambria Math" w:hAnsi="Cambria Math"/>
+                  <w:i/>
+                  <w:lang w:val="en-GB"/>
+                </w:rPr>
+              </m:ctrlPr>
+            </m:den>
+          </m:f>
+          <m:r>
+            <w:rPr>
+              <w:rFonts w:ascii="Cambria Math" w:hAnsi="Cambria Math"/>
+              <w:lang w:val="en-GB"/>
+            </w:rPr>
+            <m:t>=</m:t>
+          </m:r>
+          <m:d>
+            <m:dPr>
+              <m:ctrlPr>
+                <w:rPr>
+                  <w:rFonts w:ascii="Cambria Math" w:hAnsi="Cambria Math"/>
+                  <w:i/>
+                  <w:lang w:val="en-GB"/>
+                </w:rPr>
+              </m:ctrlPr>
+            </m:dPr>
+            <m:e>
+              <m:f>
+                <m:fPr>
+                  <m:ctrlPr>
+                    <w:rPr>
+                      <w:rFonts w:ascii="Cambria Math" w:hAnsi="Cambria Math"/>
+                      <w:lang w:val="en-GB"/>
+                    </w:rPr>
+                  </m:ctrlPr>
+                </m:fPr>
+                <m:num>
+                  <m:sSub>
+                    <m:sSubPr>
+                      <m:ctrlPr>
+                        <w:rPr>
+                          <w:rFonts w:ascii="Cambria Math" w:hAnsi="Cambria Math"/>
+                          <w:i/>
+                          <w:lang w:val="en-GB"/>
+                        </w:rPr>
+                      </m:ctrlPr>
+                    </m:sSubPr>
+                    <m:e>
+                      <m:r>
+                        <w:rPr>
+                          <w:rFonts w:ascii="Cambria Math" w:hAnsi="Cambria Math"/>
+                          <w:lang w:val="en-GB"/>
+                        </w:rPr>
+                        <m:t>n</m:t>
+                      </m:r>
+                    </m:e>
+                    <m:sub>
+                      <m:r>
+                        <w:rPr>
+                          <w:rFonts w:ascii="Cambria Math" w:hAnsi="Cambria Math"/>
+                          <w:lang w:val="en-GB"/>
+                        </w:rPr>
+                        <m:t>l</m:t>
+                      </m:r>
+                    </m:sub>
+                  </m:sSub>
+                  <m:ctrlPr>
+                    <w:rPr>
+                      <w:rFonts w:ascii="Cambria Math" w:hAnsi="Cambria Math"/>
+                      <w:i/>
+                      <w:lang w:val="en-GB"/>
+                    </w:rPr>
+                  </m:ctrlPr>
+                </m:num>
+                <m:den>
+                  <m:sSub>
+                    <m:sSubPr>
+                      <m:ctrlPr>
+                        <w:rPr>
+                          <w:rFonts w:ascii="Cambria Math" w:hAnsi="Cambria Math"/>
+                          <w:i/>
+                          <w:lang w:val="en-GB"/>
+                        </w:rPr>
+                      </m:ctrlPr>
+                    </m:sSubPr>
+                    <m:e>
+                      <m:r>
+                        <w:rPr>
+                          <w:rFonts w:ascii="Cambria Math" w:hAnsi="Cambria Math"/>
+                          <w:lang w:val="en-GB"/>
+                        </w:rPr>
+                        <m:t>n</m:t>
+                      </m:r>
+                    </m:e>
+                    <m:sub>
+                      <m:r>
+                        <w:rPr>
+                          <w:rFonts w:ascii="Cambria Math" w:hAnsi="Cambria Math"/>
+                          <w:lang w:val="en-GB"/>
+                        </w:rPr>
+                        <m:t>v</m:t>
+                      </m:r>
+                    </m:sub>
+                  </m:sSub>
+                  <m:ctrlPr>
+                    <w:rPr>
+                      <w:rFonts w:ascii="Cambria Math" w:hAnsi="Cambria Math"/>
+                      <w:i/>
+                      <w:lang w:val="en-GB"/>
+                    </w:rPr>
+                  </m:ctrlPr>
+                </m:den>
+              </m:f>
+              <m:r>
+                <w:rPr>
+                  <w:rFonts w:ascii="Cambria Math" w:hAnsi="Cambria Math"/>
+                  <w:lang w:val="en-GB"/>
+                </w:rPr>
+                <m:t>-1</m:t>
+              </m:r>
+            </m:e>
+          </m:d>
+          <m:r>
+            <w:rPr>
+              <w:rFonts w:ascii="Cambria Math" w:hAnsi="Cambria Math"/>
+              <w:lang w:val="en-GB"/>
+            </w:rPr>
+            <m:t>⋅</m:t>
+          </m:r>
+          <m:d>
+            <m:dPr>
+              <m:ctrlPr>
+                <w:rPr>
+                  <w:rFonts w:ascii="Cambria Math" w:hAnsi="Cambria Math"/>
+                  <w:i/>
+                  <w:lang w:val="en-GB"/>
+                </w:rPr>
+              </m:ctrlPr>
+            </m:dPr>
+            <m:e>
+              <m:f>
+                <m:fPr>
+                  <m:ctrlPr>
+                    <w:rPr>
+                      <w:rFonts w:ascii="Cambria Math" w:hAnsi="Cambria Math"/>
+                      <w:lang w:val="en-GB"/>
+                    </w:rPr>
+                  </m:ctrlPr>
+                </m:fPr>
+                <m:num>
+                  <m:r>
+                    <w:rPr>
+                      <w:rFonts w:ascii="Cambria Math" w:hAnsi="Cambria Math"/>
+                      <w:lang w:val="en-GB"/>
+                    </w:rPr>
+                    <m:t>1</m:t>
+                  </m:r>
+                  <m:ctrlPr>
+                    <w:rPr>
+                      <w:rFonts w:ascii="Cambria Math" w:hAnsi="Cambria Math"/>
+                      <w:i/>
+                      <w:lang w:val="en-GB"/>
+                    </w:rPr>
+                  </m:ctrlPr>
+                </m:num>
+                <m:den>
+                  <m:sSub>
+                    <m:sSubPr>
+                      <m:ctrlPr>
+                        <w:rPr>
+                          <w:rFonts w:ascii="Cambria Math" w:hAnsi="Cambria Math"/>
+                          <w:i/>
+                          <w:lang w:val="en-GB"/>
+                        </w:rPr>
+                      </m:ctrlPr>
+                    </m:sSubPr>
+                    <m:e>
+                      <m:r>
+                        <w:rPr>
+                          <w:rFonts w:ascii="Cambria Math" w:hAnsi="Cambria Math"/>
+                          <w:lang w:val="en-GB"/>
+                        </w:rPr>
+                        <m:t>R</m:t>
+                      </m:r>
+                    </m:e>
+                    <m:sub>
+                      <m:r>
+                        <w:rPr>
+                          <w:rFonts w:ascii="Cambria Math" w:hAnsi="Cambria Math"/>
+                          <w:lang w:val="en-GB"/>
+                        </w:rPr>
+                        <m:t>1</m:t>
+                      </m:r>
+                    </m:sub>
+                  </m:sSub>
+                  <m:ctrlPr>
+                    <w:rPr>
+                      <w:rFonts w:ascii="Cambria Math" w:hAnsi="Cambria Math"/>
+                      <w:i/>
+                      <w:lang w:val="en-GB"/>
+                    </w:rPr>
+                  </m:ctrlPr>
+                </m:den>
+              </m:f>
+              <m:r>
+                <w:rPr>
+                  <w:rFonts w:ascii="Cambria Math" w:hAnsi="Cambria Math"/>
+                  <w:lang w:val="en-GB"/>
+                </w:rPr>
+                <m:t>-</m:t>
+              </m:r>
+              <m:f>
+                <m:fPr>
+                  <m:ctrlPr>
+                    <w:rPr>
+                      <w:rFonts w:ascii="Cambria Math" w:hAnsi="Cambria Math"/>
+                      <w:lang w:val="en-GB"/>
+                    </w:rPr>
+                  </m:ctrlPr>
+                </m:fPr>
+                <m:num>
+                  <m:r>
+                    <w:rPr>
+                      <w:rFonts w:ascii="Cambria Math" w:hAnsi="Cambria Math"/>
+                      <w:lang w:val="en-GB"/>
+                    </w:rPr>
+                    <m:t>1</m:t>
+                  </m:r>
+                  <m:ctrlPr>
+                    <w:rPr>
+                      <w:rFonts w:ascii="Cambria Math" w:hAnsi="Cambria Math"/>
+                      <w:i/>
+                      <w:lang w:val="en-GB"/>
+                    </w:rPr>
+                  </m:ctrlPr>
+                </m:num>
+                <m:den>
+                  <m:sSub>
+                    <m:sSubPr>
+                      <m:ctrlPr>
+                        <w:rPr>
+                          <w:rFonts w:ascii="Cambria Math" w:hAnsi="Cambria Math"/>
+                          <w:i/>
+                          <w:lang w:val="en-GB"/>
+                        </w:rPr>
+                      </m:ctrlPr>
+                    </m:sSubPr>
+                    <m:e>
+                      <m:r>
+                        <w:rPr>
+                          <w:rFonts w:ascii="Cambria Math" w:hAnsi="Cambria Math"/>
+                          <w:lang w:val="en-GB"/>
+                        </w:rPr>
+                        <m:t>R</m:t>
+                      </m:r>
+                    </m:e>
+                    <m:sub>
+                      <m:r>
+                        <w:rPr>
+                          <w:rFonts w:ascii="Cambria Math" w:hAnsi="Cambria Math"/>
+                          <w:lang w:val="en-GB"/>
+                        </w:rPr>
+                        <m:t>2</m:t>
+                      </m:r>
+                    </m:sub>
+                  </m:sSub>
+                  <m:ctrlPr>
+                    <w:rPr>
+                      <w:rFonts w:ascii="Cambria Math" w:hAnsi="Cambria Math"/>
+                      <w:i/>
+                      <w:lang w:val="en-GB"/>
+                    </w:rPr>
+                  </m:ctrlPr>
+                </m:den>
+              </m:f>
+            </m:e>
+          </m:d>
+        </m:oMath>
+      </m:oMathPara>
+    </w:p>
+    <w:p>
+      <w:pPr>
+        <w:rPr>
+          <w:rFonts w:eastAsiaTheme="minorEastAsia"/>
+          <w:lang w:val="en-GB"/>
+        </w:rPr>
+      </w:pPr>
+      <w:r>
+        <w:rPr>
+          <w:rFonts w:eastAsiaTheme="minorEastAsia"/>
+          <w:lang w:val="en-GB"/>
+        </w:rPr>
+        <w:t xml:space="preserve">where </w:t>
+      </w:r>
+      <m:oMath>
+        <m:sSub>
+          <m:sSubPr>
+            <m:ctrlPr>
+              <w:rPr>
+                <w:rFonts w:ascii="Cambria Math" w:hAnsi="Cambria Math"/>
+                <w:i/>
+                <w:lang w:val="en-GB"/>
+              </w:rPr>
+            </m:ctrlPr>
+          </m:sSubPr>
+          <m:e>
+            <m:r>
+              <w:rPr>
+                <w:rFonts w:ascii="Cambria Math" w:hAnsi="Cambria Math"/>
+                <w:lang w:val="en-GB"/>
+              </w:rPr>
+              <m:t>n</m:t>
+            </m:r>
+          </m:e>
+          <m:sub>
+            <m:r>
+              <w:rPr>
+                <w:rFonts w:ascii="Cambria Math" w:hAnsi="Cambria Math"/>
+                <w:lang w:val="en-GB"/>
+              </w:rPr>
+              <m:t>l</m:t>
+            </m:r>
+          </m:sub>
+        </m:sSub>
+      </m:oMath>
+      <w:r>
+        <w:rPr>
+          <w:rFonts w:eastAsiaTheme="minorEastAsia"/>
+          <w:lang w:val="en-GB"/>
+        </w:rPr>
+        <w:t xml:space="preserve"> – index of refraction for the lens and </w:t>
+      </w:r>
+      <m:oMath>
+        <m:sSub>
+          <m:sSubPr>
+            <m:ctrlPr>
+              <w:rPr>
+                <w:rFonts w:ascii="Cambria Math" w:hAnsi="Cambria Math"/>
+                <w:i/>
+                <w:lang w:val="en-GB"/>
+              </w:rPr>
+            </m:ctrlPr>
+          </m:sSubPr>
+          <m:e>
+            <m:r>
+              <w:rPr>
+                <w:rFonts w:ascii="Cambria Math" w:hAnsi="Cambria Math"/>
+                <w:lang w:val="en-GB"/>
+              </w:rPr>
+              <m:t>n</m:t>
+            </m:r>
+          </m:e>
+          <m:sub>
+            <m:r>
+              <w:rPr>
+                <w:rFonts w:ascii="Cambria Math" w:hAnsi="Cambria Math"/>
+                <w:lang w:val="en-GB"/>
+              </w:rPr>
+              <m:t>v</m:t>
+            </m:r>
+          </m:sub>
+        </m:sSub>
+      </m:oMath>
+      <w:r>
+        <w:rPr>
+          <w:rFonts w:eastAsiaTheme="minorEastAsia"/>
+          <w:lang w:val="en-GB"/>
+        </w:rPr>
+        <w:t xml:space="preserve"> – the index of refraction for the environment. </w:t>
+      </w:r>
+      <w:r>
+        <w:rPr>
+          <w:rFonts w:eastAsiaTheme="minorEastAsia"/>
+          <w:lang w:val="en-GB"/>
+        </w:rPr>
+        <w:t>Often times in Olympiads, more complex lens systems will be given. For this we can use the idea of summing up the optical power of different lenses that are next to each other:</w:t>
+      </w:r>
+    </w:p>
+    <w:p>
+      <w:pPr>
+        <w:rPr>
+          <w:rFonts w:eastAsiaTheme="minorEastAsia"/>
+          <w:lang w:val="en-GB"/>
+        </w:rPr>
+      </w:pPr>
+      <m:oMathPara>
+        <m:oMath>
+          <m:sSub>
+            <m:sSubPr>
+              <m:ctrlPr>
+                <w:rPr>
+                  <w:rFonts w:ascii="Cambria Math" w:eastAsiaTheme="minorEastAsia" w:hAnsi="Cambria Math"/>
+                  <w:i/>
+                  <w:lang w:val="en-GB"/>
+                </w:rPr>
+              </m:ctrlPr>
+            </m:sSubPr>
+            <m:e>
+              <m:r>
+                <w:rPr>
+                  <w:rFonts w:ascii="Cambria Math" w:eastAsiaTheme="minorEastAsia" w:hAnsi="Cambria Math"/>
+                  <w:lang w:val="en-GB"/>
+                </w:rPr>
+                <m:t>D</m:t>
+              </m:r>
+            </m:e>
+            <m:sub>
+              <m:r>
+                <m:rPr>
+                  <m:sty m:val="p"/>
+                </m:rPr>
+                <w:rPr>
+                  <w:rFonts w:ascii="Cambria Math" w:eastAsiaTheme="minorEastAsia" w:hAnsi="Cambria Math"/>
+                  <w:lang w:val="en-GB"/>
+                </w:rPr>
+                <m:t>Σ</m:t>
+              </m:r>
+            </m:sub>
+          </m:sSub>
+          <m:r>
+            <w:rPr>
+              <w:rFonts w:ascii="Cambria Math" w:eastAsiaTheme="minorEastAsia" w:hAnsi="Cambria Math"/>
+              <w:lang w:val="en-GB"/>
+            </w:rPr>
+            <m:t>=</m:t>
+          </m:r>
+          <m:sSub>
+            <m:sSubPr>
+              <m:ctrlPr>
+                <w:rPr>
+                  <w:rFonts w:ascii="Cambria Math" w:eastAsiaTheme="minorEastAsia" w:hAnsi="Cambria Math"/>
+                  <w:i/>
+                  <w:lang w:val="en-GB"/>
+                </w:rPr>
+              </m:ctrlPr>
+            </m:sSubPr>
+            <m:e>
+              <m:r>
+                <w:rPr>
+                  <w:rFonts w:ascii="Cambria Math" w:eastAsiaTheme="minorEastAsia" w:hAnsi="Cambria Math"/>
+                  <w:lang w:val="en-GB"/>
+                </w:rPr>
+                <m:t>D</m:t>
+              </m:r>
+            </m:e>
+            <m:sub>
+              <m:r>
+                <w:rPr>
+                  <w:rFonts w:ascii="Cambria Math" w:eastAsiaTheme="minorEastAsia" w:hAnsi="Cambria Math"/>
+                  <w:lang w:val="en-GB"/>
+                </w:rPr>
+                <m:t>1</m:t>
+              </m:r>
+            </m:sub>
+          </m:sSub>
+          <m:r>
+            <w:rPr>
+              <w:rFonts w:ascii="Cambria Math" w:eastAsiaTheme="minorEastAsia" w:hAnsi="Cambria Math"/>
+              <w:lang w:val="en-GB"/>
+            </w:rPr>
+            <m:t>+</m:t>
+          </m:r>
+          <m:sSub>
+            <m:sSubPr>
+              <m:ctrlPr>
+                <w:rPr>
+                  <w:rFonts w:ascii="Cambria Math" w:eastAsiaTheme="minorEastAsia" w:hAnsi="Cambria Math"/>
+                  <w:i/>
+                  <w:lang w:val="en-GB"/>
+                </w:rPr>
+              </m:ctrlPr>
+            </m:sSubPr>
+            <m:e>
+              <m:r>
+                <w:rPr>
+                  <w:rFonts w:ascii="Cambria Math" w:eastAsiaTheme="minorEastAsia" w:hAnsi="Cambria Math"/>
+                  <w:lang w:val="en-GB"/>
+                </w:rPr>
+                <m:t>D</m:t>
+              </m:r>
+            </m:e>
+            <m:sub>
+              <m:r>
+                <w:rPr>
+                  <w:rFonts w:ascii="Cambria Math" w:eastAsiaTheme="minorEastAsia" w:hAnsi="Cambria Math"/>
+                  <w:lang w:val="en-GB"/>
+                </w:rPr>
+                <m:t>2</m:t>
+              </m:r>
+            </m:sub>
+          </m:sSub>
+          <m:r>
+            <w:rPr>
+              <w:rFonts w:ascii="Cambria Math" w:eastAsiaTheme="minorEastAsia" w:hAnsi="Cambria Math"/>
+              <w:lang w:val="en-GB"/>
+            </w:rPr>
+            <m:t>+</m:t>
+          </m:r>
+          <m:sSub>
+            <m:sSubPr>
+              <m:ctrlPr>
+                <w:rPr>
+                  <w:rFonts w:ascii="Cambria Math" w:eastAsiaTheme="minorEastAsia" w:hAnsi="Cambria Math"/>
+                  <w:i/>
+                  <w:lang w:val="en-GB"/>
+                </w:rPr>
+              </m:ctrlPr>
+            </m:sSubPr>
+            <m:e>
+              <m:r>
+                <w:rPr>
+                  <w:rFonts w:ascii="Cambria Math" w:eastAsiaTheme="minorEastAsia" w:hAnsi="Cambria Math"/>
+                  <w:lang w:val="en-GB"/>
+                </w:rPr>
+                <m:t>D</m:t>
+              </m:r>
+            </m:e>
+            <m:sub>
+              <m:r>
+                <w:rPr>
+                  <w:rFonts w:ascii="Cambria Math" w:eastAsiaTheme="minorEastAsia" w:hAnsi="Cambria Math"/>
+                  <w:lang w:val="en-GB"/>
+                </w:rPr>
+                <m:t>3</m:t>
+              </m:r>
+            </m:sub>
+          </m:sSub>
+        </m:oMath>
+      </m:oMathPara>
+    </w:p>
+    <w:p>
+      <w:pPr>
+        <w:rPr>
+          <w:rFonts w:eastAsiaTheme="minorEastAsia"/>
+          <w:lang w:val="en-GB"/>
+        </w:rPr>
+      </w:pPr>
+      <w:r>
+        <w:rPr>
+          <w:rFonts w:eastAsiaTheme="minorEastAsia"/>
           <w:lang w:val="en-GB"/>
         </w:rPr>
         <w:drawing>
-          <wp:anchor distT="0" distB="0" distL="114300" distR="114300" simplePos="0" relativeHeight="251660288" behindDoc="0" locked="0" layoutInCell="1" allowOverlap="1" wp14:anchorId="27E73B11" wp14:editId="5D938CFA">
+          <wp:anchor distT="0" distB="0" distL="114300" distR="114300" simplePos="0" relativeHeight="251679744" behindDoc="0" locked="0" layoutInCell="1" allowOverlap="1" wp14:anchorId="30D91E69" wp14:editId="56A052ED">
             <wp:simplePos x="0" y="0"/>
             <wp:positionH relativeFrom="margin">
-              <wp:posOffset>1028700</wp:posOffset>
+              <wp:align>center</wp:align>
             </wp:positionH>
-            <wp:positionV relativeFrom="page">
-              <wp:posOffset>1958340</wp:posOffset>
+            <wp:positionV relativeFrom="paragraph">
+              <wp:posOffset>1958128</wp:posOffset>
+            </wp:positionV>
+            <wp:extent cx="3166110" cy="1794510"/>
+            <wp:effectExtent l="0" t="0" r="0" b="0"/>
+            <wp:wrapTopAndBottom/>
+            <wp:docPr id="17" name="Picture 17" descr="A picture containing icon&#10;&#10;Description automatically generated"/>
+            <wp:cNvGraphicFramePr>
+              <a:graphicFrameLocks xmlns:a="http://schemas.openxmlformats.org/drawingml/2006/main" noChangeAspect="1"/>
+            </wp:cNvGraphicFramePr>
+            <a:graphic xmlns:a="http://schemas.openxmlformats.org/drawingml/2006/main">
+              <a:graphicData uri="http://schemas.openxmlformats.org/drawingml/2006/picture">
+                <pic:pic xmlns:pic="http://schemas.openxmlformats.org/drawingml/2006/picture">
+                  <pic:nvPicPr>
+                    <pic:cNvPr id="17" name="Picture 17" descr="A picture containing icon&#10;&#10;Description automatically generated"/>
+                    <pic:cNvPicPr/>
+                  </pic:nvPicPr>
+                  <pic:blipFill rotWithShape="1">
+                    <a:blip r:embed="rId9">
+                      <a:extLst>
+                        <a:ext uri="{28A0092B-C50C-407E-A947-70E740481C1C}">
+                          <a14:useLocalDpi xmlns:a14="http://schemas.microsoft.com/office/drawing/2010/main" val="0"/>
+                        </a:ext>
+                      </a:extLst>
+                    </a:blip>
+                    <a:srcRect l="4642" t="5778" r="8559"/>
+                    <a:stretch/>
+                  </pic:blipFill>
+                  <pic:spPr bwMode="auto">
+                    <a:xfrm>
+                      <a:off x="0" y="0"/>
+                      <a:ext cx="3166110" cy="1794510"/>
+                    </a:xfrm>
+                    <a:prstGeom prst="rect">
+                      <a:avLst/>
+                    </a:prstGeom>
+                    <a:ln>
+                      <a:noFill/>
+                    </a:ln>
+                    <a:extLst>
+                      <a:ext uri="{53640926-AAD7-44D8-BBD7-CCE9431645EC}">
+                        <a14:shadowObscured xmlns:a14="http://schemas.microsoft.com/office/drawing/2010/main"/>
+                      </a:ext>
+                    </a:extLst>
+                  </pic:spPr>
+                </pic:pic>
+              </a:graphicData>
+            </a:graphic>
+            <wp14:sizeRelH relativeFrom="margin">
+              <wp14:pctWidth>0</wp14:pctWidth>
+            </wp14:sizeRelH>
+            <wp14:sizeRelV relativeFrom="margin">
+              <wp14:pctHeight>0</wp14:pctHeight>
+            </wp14:sizeRelV>
+          </wp:anchor>
+        </w:drawing>
+      </w:r>
+      <w:r>
+        <w:rPr>
+          <w:rFonts w:eastAsiaTheme="minorEastAsia"/>
+          <w:lang w:val="en-GB"/>
+        </w:rPr>
+        <w:drawing>
+          <wp:anchor distT="0" distB="0" distL="114300" distR="114300" simplePos="0" relativeHeight="251678720" behindDoc="0" locked="0" layoutInCell="1" allowOverlap="1" wp14:anchorId="5499BEF1" wp14:editId="277BEBFE">
+            <wp:simplePos x="0" y="0"/>
+            <wp:positionH relativeFrom="margin">
+              <wp:posOffset>897255</wp:posOffset>
+            </wp:positionH>
+            <wp:positionV relativeFrom="paragraph">
+              <wp:posOffset>784225</wp:posOffset>
+            </wp:positionV>
+            <wp:extent cx="3454400" cy="1057275"/>
+            <wp:effectExtent l="0" t="0" r="0" b="9525"/>
+            <wp:wrapTopAndBottom/>
+            <wp:docPr id="16" name="Picture 16" descr="A picture containing shape&#10;&#10;Description automatically generated"/>
+            <wp:cNvGraphicFramePr>
+              <a:graphicFrameLocks xmlns:a="http://schemas.openxmlformats.org/drawingml/2006/main" noChangeAspect="1"/>
+            </wp:cNvGraphicFramePr>
+            <a:graphic xmlns:a="http://schemas.openxmlformats.org/drawingml/2006/main">
+              <a:graphicData uri="http://schemas.openxmlformats.org/drawingml/2006/picture">
+                <pic:pic xmlns:pic="http://schemas.openxmlformats.org/drawingml/2006/picture">
+                  <pic:nvPicPr>
+                    <pic:cNvPr id="16" name="Picture 16" descr="A picture containing shape&#10;&#10;Description automatically generated"/>
+                    <pic:cNvPicPr/>
+                  </pic:nvPicPr>
+                  <pic:blipFill rotWithShape="1">
+                    <a:blip r:embed="rId10">
+                      <a:extLst>
+                        <a:ext uri="{28A0092B-C50C-407E-A947-70E740481C1C}">
+                          <a14:useLocalDpi xmlns:a14="http://schemas.microsoft.com/office/drawing/2010/main" val="0"/>
+                        </a:ext>
+                      </a:extLst>
+                    </a:blip>
+                    <a:srcRect l="3826" t="7058" r="4338" b="4762"/>
+                    <a:stretch/>
+                  </pic:blipFill>
+                  <pic:spPr bwMode="auto">
+                    <a:xfrm>
+                      <a:off x="0" y="0"/>
+                      <a:ext cx="3454400" cy="1057275"/>
+                    </a:xfrm>
+                    <a:prstGeom prst="rect">
+                      <a:avLst/>
+                    </a:prstGeom>
+                    <a:ln>
+                      <a:noFill/>
+                    </a:ln>
+                    <a:extLst>
+                      <a:ext uri="{53640926-AAD7-44D8-BBD7-CCE9431645EC}">
+                        <a14:shadowObscured xmlns:a14="http://schemas.microsoft.com/office/drawing/2010/main"/>
+                      </a:ext>
+                    </a:extLst>
+                  </pic:spPr>
+                </pic:pic>
+              </a:graphicData>
+            </a:graphic>
+            <wp14:sizeRelH relativeFrom="margin">
+              <wp14:pctWidth>0</wp14:pctWidth>
+            </wp14:sizeRelH>
+            <wp14:sizeRelV relativeFrom="margin">
+              <wp14:pctHeight>0</wp14:pctHeight>
+            </wp14:sizeRelV>
+          </wp:anchor>
+        </w:drawing>
+      </w:r>
+      <w:r>
+        <w:rPr>
+          <w:rFonts w:eastAsiaTheme="minorEastAsia"/>
+          <w:lang w:val="en-GB"/>
+        </w:rPr>
+        <w:t xml:space="preserve">This idea becomes very powerful in unison with the </w:t>
+      </w:r>
+      <w:r>
+        <w:rPr>
+          <w:rFonts w:eastAsiaTheme="minorEastAsia"/>
+          <w:b/>
+          <w:bCs/>
+          <w:lang w:val="en-GB"/>
+        </w:rPr>
+        <w:t>divide and conquer</w:t>
+      </w:r>
+      <w:r>
+        <w:rPr>
+          <w:rFonts w:eastAsiaTheme="minorEastAsia"/>
+          <w:lang w:val="en-GB"/>
+        </w:rPr>
+        <w:t xml:space="preserve"> method. For more complex lens systems with different </w:t>
+      </w:r>
+      <w:r>
+        <w:rPr>
+          <w:rFonts w:eastAsiaTheme="minorEastAsia"/>
+          <w:lang w:val="en-GB"/>
+        </w:rPr>
+        <w:t>indexes of refraction, we can split the lenses up and treat them as different lenses:</w:t>
+      </w:r>
+    </w:p>
+    <w:p>
+      <w:pPr>
+        <w:rPr>
+          <w:rFonts w:eastAsiaTheme="minorEastAsia"/>
+          <w:lang w:val="en-GB"/>
+        </w:rPr>
+      </w:pPr>
+      <w:r>
+        <w:rPr>
+          <w:rFonts w:eastAsiaTheme="minorEastAsia"/>
+          <w:lang w:val="en-GB"/>
+        </w:rPr>
+        <w:t>We can th</w:t>
+      </w:r>
+      <w:r>
+        <w:rPr>
+          <w:rFonts w:eastAsiaTheme="minorEastAsia"/>
+          <w:lang w:val="en-GB"/>
+        </w:rPr>
+        <w:t>en</w:t>
+      </w:r>
+      <w:r>
+        <w:rPr>
+          <w:rFonts w:eastAsiaTheme="minorEastAsia"/>
+          <w:lang w:val="en-GB"/>
+        </w:rPr>
+        <w:t xml:space="preserve"> use the lens maker’s equation to get the optical strength of the individual lenses and thus the optical strength of the lens system.</w:t>
+      </w:r>
+      <w:r>
+        <w:rPr>
+          <w:rFonts w:eastAsiaTheme="minorEastAsia"/>
+          <w:lang w:val="en-GB"/>
+        </w:rPr>
+        <w:t xml:space="preserve"> </w:t>
+      </w:r>
+    </w:p>
+    <w:p>
+      <w:pPr>
+        <w:rPr>
+          <w:rFonts w:eastAsiaTheme="minorEastAsia"/>
+          <w:lang w:val="en-GB"/>
+        </w:rPr>
+      </w:pPr>
+      <w:r>
+        <w:rPr>
+          <w:rFonts w:eastAsiaTheme="minorEastAsia"/>
+          <w:lang w:val="en-GB"/>
+        </w:rPr>
+        <w:drawing>
+          <wp:anchor distT="0" distB="0" distL="114300" distR="114300" simplePos="0" relativeHeight="251680768" behindDoc="0" locked="0" layoutInCell="1" allowOverlap="1" wp14:anchorId="5EAEEDB4" wp14:editId="52C66034">
+            <wp:simplePos x="0" y="0"/>
+            <wp:positionH relativeFrom="margin">
+              <wp:align>center</wp:align>
+            </wp:positionH>
+            <wp:positionV relativeFrom="paragraph">
+              <wp:posOffset>303107</wp:posOffset>
+            </wp:positionV>
+            <wp:extent cx="2336800" cy="1424305"/>
+            <wp:effectExtent l="0" t="0" r="6350" b="4445"/>
+            <wp:wrapTopAndBottom/>
+            <wp:docPr id="18" name="Picture 18"/>
+            <wp:cNvGraphicFramePr>
+              <a:graphicFrameLocks xmlns:a="http://schemas.openxmlformats.org/drawingml/2006/main" noChangeAspect="1"/>
+            </wp:cNvGraphicFramePr>
+            <a:graphic xmlns:a="http://schemas.openxmlformats.org/drawingml/2006/main">
+              <a:graphicData uri="http://schemas.openxmlformats.org/drawingml/2006/picture">
+                <pic:pic xmlns:pic="http://schemas.openxmlformats.org/drawingml/2006/picture">
+                  <pic:nvPicPr>
+                    <pic:cNvPr id="1" name=""/>
+                    <pic:cNvPicPr/>
+                  </pic:nvPicPr>
+                  <pic:blipFill>
+                    <a:blip r:embed="rId11">
+                      <a:extLst>
+                        <a:ext uri="{28A0092B-C50C-407E-A947-70E740481C1C}">
+                          <a14:useLocalDpi xmlns:a14="http://schemas.microsoft.com/office/drawing/2010/main" val="0"/>
+                        </a:ext>
+                      </a:extLst>
+                    </a:blip>
+                    <a:stretch>
+                      <a:fillRect/>
+                    </a:stretch>
+                  </pic:blipFill>
+                  <pic:spPr>
+                    <a:xfrm>
+                      <a:off x="0" y="0"/>
+                      <a:ext cx="2336800" cy="1424305"/>
+                    </a:xfrm>
+                    <a:prstGeom prst="rect">
+                      <a:avLst/>
+                    </a:prstGeom>
+                  </pic:spPr>
+                </pic:pic>
+              </a:graphicData>
+            </a:graphic>
+            <wp14:sizeRelH relativeFrom="margin">
+              <wp14:pctWidth>0</wp14:pctWidth>
+            </wp14:sizeRelH>
+            <wp14:sizeRelV relativeFrom="margin">
+              <wp14:pctHeight>0</wp14:pctHeight>
+            </wp14:sizeRelV>
+          </wp:anchor>
+        </w:drawing>
+      </w:r>
+      <w:r>
+        <w:rPr>
+          <w:rFonts w:eastAsiaTheme="minorEastAsia"/>
+          <w:lang w:val="en-GB"/>
+        </w:rPr>
+        <w:t>Another visual example:</w:t>
+      </w:r>
+    </w:p>
+    <w:p>
+      <w:pPr>
+        <w:rPr>
+          <w:rFonts w:eastAsiaTheme="minorEastAsia"/>
+          <w:lang w:val="en-GB"/>
+        </w:rPr>
+      </w:pPr>
+      <w:r>
+        <w:rPr>
+          <w:rFonts w:eastAsiaTheme="minorEastAsia"/>
+          <w:lang w:val="en-GB"/>
+        </w:rPr>
+        <w:lastRenderedPageBreak/>
+        <w:t>Note: if the lens systems are in a different environment</w:t>
+      </w:r>
+      <w:r>
+        <w:rPr>
+          <w:rFonts w:eastAsiaTheme="minorEastAsia"/>
+          <w:lang w:val="en-GB"/>
+        </w:rPr>
+        <w:t xml:space="preserve"> than air</w:t>
+      </w:r>
+      <w:r>
+        <w:rPr>
+          <w:rFonts w:eastAsiaTheme="minorEastAsia"/>
+          <w:lang w:val="en-GB"/>
+        </w:rPr>
+        <w:t>, we have to be more careful. We can still deconstruct the lenses into various half lenses and so on, but we need to take into account the different index</w:t>
+      </w:r>
+      <w:r>
+        <w:rPr>
+          <w:rFonts w:eastAsiaTheme="minorEastAsia"/>
+          <w:lang w:val="en-GB"/>
+        </w:rPr>
+        <w:t>es</w:t>
+      </w:r>
+      <w:r>
+        <w:rPr>
+          <w:rFonts w:eastAsiaTheme="minorEastAsia"/>
+          <w:lang w:val="en-GB"/>
+        </w:rPr>
+        <w:t xml:space="preserve"> of refraction for the environment </w:t>
+      </w:r>
+      <m:oMath>
+        <m:sSub>
+          <m:sSubPr>
+            <m:ctrlPr>
+              <w:rPr>
+                <w:rFonts w:ascii="Cambria Math" w:eastAsiaTheme="minorEastAsia" w:hAnsi="Cambria Math"/>
+                <w:i/>
+                <w:lang w:val="en-GB"/>
+              </w:rPr>
+            </m:ctrlPr>
+          </m:sSubPr>
+          <m:e>
+            <m:r>
+              <w:rPr>
+                <w:rFonts w:ascii="Cambria Math" w:eastAsiaTheme="minorEastAsia" w:hAnsi="Cambria Math"/>
+                <w:lang w:val="en-GB"/>
+              </w:rPr>
+              <m:t>n</m:t>
+            </m:r>
+          </m:e>
+          <m:sub>
+            <m:r>
+              <w:rPr>
+                <w:rFonts w:ascii="Cambria Math" w:eastAsiaTheme="minorEastAsia" w:hAnsi="Cambria Math"/>
+                <w:lang w:val="en-GB"/>
+              </w:rPr>
+              <m:t>v</m:t>
+            </m:r>
+          </m:sub>
+        </m:sSub>
+      </m:oMath>
+      <w:r>
+        <w:rPr>
+          <w:rFonts w:eastAsiaTheme="minorEastAsia"/>
+          <w:lang w:val="en-GB"/>
+        </w:rPr>
+        <w:t xml:space="preserve"> in our lens maker’s equations for all the deconstructed lenses.</w:t>
+      </w:r>
+    </w:p>
+    <w:p>
+      <w:pPr>
+        <w:pStyle w:val="Heading2"/>
+        <w:rPr>
+          <w:lang w:val="en-GB"/>
+        </w:rPr>
+      </w:pPr>
+      <w:r>
+        <w:rPr>
+          <w:lang w:val="en-GB"/>
+        </w:rPr>
+        <w:t>Obtaining images:</w:t>
+      </w:r>
+    </w:p>
+    <w:p>
+      <w:pPr>
+        <w:rPr>
+          <w:rFonts w:eastAsiaTheme="minorEastAsia"/>
+          <w:lang w:val="en-GB"/>
+        </w:rPr>
+      </w:pPr>
+      <w:r>
+        <w:rPr>
+          <w:rFonts w:eastAsiaTheme="minorEastAsia"/>
+          <w:lang w:val="en-GB"/>
+        </w:rPr>
+        <w:t>Next it’s the two main equations for obtaining an image from info on the lens and object:</w:t>
+      </w:r>
+    </w:p>
+    <w:p>
+      <w:pPr>
+        <w:rPr>
+          <w:rFonts w:eastAsiaTheme="minorEastAsia"/>
+          <w:lang w:val="en-GB"/>
+        </w:rPr>
+      </w:pPr>
+      <m:oMathPara>
+        <m:oMath>
+          <m:f>
+            <m:fPr>
+              <m:ctrlPr>
+                <w:rPr>
+                  <w:rFonts w:ascii="Cambria Math" w:eastAsiaTheme="minorEastAsia" w:hAnsi="Cambria Math"/>
+                  <w:lang w:val="en-GB"/>
+                </w:rPr>
+              </m:ctrlPr>
+            </m:fPr>
+            <m:num>
+              <m:r>
+                <w:rPr>
+                  <w:rFonts w:ascii="Cambria Math" w:eastAsiaTheme="minorEastAsia" w:hAnsi="Cambria Math"/>
+                  <w:lang w:val="en-GB"/>
+                </w:rPr>
+                <m:t>1</m:t>
+              </m:r>
+              <m:ctrlPr>
+                <w:rPr>
+                  <w:rFonts w:ascii="Cambria Math" w:eastAsiaTheme="minorEastAsia" w:hAnsi="Cambria Math"/>
+                  <w:i/>
+                  <w:lang w:val="en-GB"/>
+                </w:rPr>
+              </m:ctrlPr>
+            </m:num>
+            <m:den>
+              <m:r>
+                <w:rPr>
+                  <w:rFonts w:ascii="Cambria Math" w:eastAsiaTheme="minorEastAsia" w:hAnsi="Cambria Math"/>
+                  <w:lang w:val="en-GB"/>
+                </w:rPr>
+                <m:t>f</m:t>
+              </m:r>
+              <m:ctrlPr>
+                <w:rPr>
+                  <w:rFonts w:ascii="Cambria Math" w:eastAsiaTheme="minorEastAsia" w:hAnsi="Cambria Math"/>
+                  <w:i/>
+                  <w:lang w:val="en-GB"/>
+                </w:rPr>
+              </m:ctrlPr>
+            </m:den>
+          </m:f>
+          <m:r>
+            <w:rPr>
+              <w:rFonts w:ascii="Cambria Math" w:eastAsiaTheme="minorEastAsia" w:hAnsi="Cambria Math"/>
+              <w:lang w:val="en-GB"/>
+            </w:rPr>
+            <m:t>=</m:t>
+          </m:r>
+          <m:f>
+            <m:fPr>
+              <m:ctrlPr>
+                <w:rPr>
+                  <w:rFonts w:ascii="Cambria Math" w:eastAsiaTheme="minorEastAsia" w:hAnsi="Cambria Math"/>
+                  <w:lang w:val="en-GB"/>
+                </w:rPr>
+              </m:ctrlPr>
+            </m:fPr>
+            <m:num>
+              <m:r>
+                <w:rPr>
+                  <w:rFonts w:ascii="Cambria Math" w:eastAsiaTheme="minorEastAsia" w:hAnsi="Cambria Math"/>
+                  <w:lang w:val="en-GB"/>
+                </w:rPr>
+                <m:t>1</m:t>
+              </m:r>
+              <m:ctrlPr>
+                <w:rPr>
+                  <w:rFonts w:ascii="Cambria Math" w:eastAsiaTheme="minorEastAsia" w:hAnsi="Cambria Math"/>
+                  <w:i/>
+                  <w:lang w:val="en-GB"/>
+                </w:rPr>
+              </m:ctrlPr>
+            </m:num>
+            <m:den>
+              <m:r>
+                <w:rPr>
+                  <w:rFonts w:ascii="Cambria Math" w:eastAsiaTheme="minorEastAsia" w:hAnsi="Cambria Math"/>
+                  <w:lang w:val="en-GB"/>
+                </w:rPr>
+                <m:t>p</m:t>
+              </m:r>
+              <m:ctrlPr>
+                <w:rPr>
+                  <w:rFonts w:ascii="Cambria Math" w:eastAsiaTheme="minorEastAsia" w:hAnsi="Cambria Math"/>
+                  <w:i/>
+                  <w:lang w:val="en-GB"/>
+                </w:rPr>
+              </m:ctrlPr>
+            </m:den>
+          </m:f>
+          <m:r>
+            <w:rPr>
+              <w:rFonts w:ascii="Cambria Math" w:eastAsiaTheme="minorEastAsia" w:hAnsi="Cambria Math"/>
+              <w:lang w:val="en-GB"/>
+            </w:rPr>
+            <m:t>+</m:t>
+          </m:r>
+          <m:f>
+            <m:fPr>
+              <m:ctrlPr>
+                <w:rPr>
+                  <w:rFonts w:ascii="Cambria Math" w:eastAsiaTheme="minorEastAsia" w:hAnsi="Cambria Math"/>
+                  <w:lang w:val="en-GB"/>
+                </w:rPr>
+              </m:ctrlPr>
+            </m:fPr>
+            <m:num>
+              <m:r>
+                <w:rPr>
+                  <w:rFonts w:ascii="Cambria Math" w:eastAsiaTheme="minorEastAsia" w:hAnsi="Cambria Math"/>
+                  <w:lang w:val="en-GB"/>
+                </w:rPr>
+                <m:t>1</m:t>
+              </m:r>
+              <m:ctrlPr>
+                <w:rPr>
+                  <w:rFonts w:ascii="Cambria Math" w:eastAsiaTheme="minorEastAsia" w:hAnsi="Cambria Math"/>
+                  <w:i/>
+                  <w:lang w:val="en-GB"/>
+                </w:rPr>
+              </m:ctrlPr>
+            </m:num>
+            <m:den>
+              <m:r>
+                <w:rPr>
+                  <w:rFonts w:ascii="Cambria Math" w:eastAsiaTheme="minorEastAsia" w:hAnsi="Cambria Math"/>
+                  <w:lang w:val="en-GB"/>
+                </w:rPr>
+                <m:t>i</m:t>
+              </m:r>
+              <m:ctrlPr>
+                <w:rPr>
+                  <w:rFonts w:ascii="Cambria Math" w:eastAsiaTheme="minorEastAsia" w:hAnsi="Cambria Math"/>
+                  <w:i/>
+                  <w:lang w:val="en-GB"/>
+                </w:rPr>
+              </m:ctrlPr>
+            </m:den>
+          </m:f>
+        </m:oMath>
+      </m:oMathPara>
+    </w:p>
+    <w:p>
+      <w:pPr>
+        <w:rPr>
+          <w:rFonts w:eastAsiaTheme="minorEastAsia"/>
+          <w:lang w:val="en-GB"/>
+        </w:rPr>
+      </w:pPr>
+      <m:oMathPara>
+        <m:oMath>
+          <m:r>
+            <w:rPr>
+              <w:rFonts w:ascii="Cambria Math" w:eastAsiaTheme="minorEastAsia" w:hAnsi="Cambria Math"/>
+              <w:lang w:val="en-GB"/>
+            </w:rPr>
+            <m:t>m=</m:t>
+          </m:r>
+          <m:f>
+            <m:fPr>
+              <m:ctrlPr>
+                <w:rPr>
+                  <w:rFonts w:ascii="Cambria Math" w:eastAsiaTheme="minorEastAsia" w:hAnsi="Cambria Math"/>
+                  <w:lang w:val="en-GB"/>
+                </w:rPr>
+              </m:ctrlPr>
+            </m:fPr>
+            <m:num>
+              <m:r>
+                <w:rPr>
+                  <w:rFonts w:ascii="Cambria Math" w:eastAsiaTheme="minorEastAsia" w:hAnsi="Cambria Math"/>
+                  <w:lang w:val="en-GB"/>
+                </w:rPr>
+                <m:t>-i</m:t>
+              </m:r>
+              <m:ctrlPr>
+                <w:rPr>
+                  <w:rFonts w:ascii="Cambria Math" w:eastAsiaTheme="minorEastAsia" w:hAnsi="Cambria Math"/>
+                  <w:i/>
+                  <w:lang w:val="en-GB"/>
+                </w:rPr>
+              </m:ctrlPr>
+            </m:num>
+            <m:den>
+              <m:r>
+                <w:rPr>
+                  <w:rFonts w:ascii="Cambria Math" w:eastAsiaTheme="minorEastAsia" w:hAnsi="Cambria Math"/>
+                  <w:lang w:val="en-GB"/>
+                </w:rPr>
+                <m:t>p</m:t>
+              </m:r>
+              <m:ctrlPr>
+                <w:rPr>
+                  <w:rFonts w:ascii="Cambria Math" w:eastAsiaTheme="minorEastAsia" w:hAnsi="Cambria Math"/>
+                  <w:i/>
+                  <w:lang w:val="en-GB"/>
+                </w:rPr>
+              </m:ctrlPr>
+            </m:den>
+          </m:f>
+        </m:oMath>
+      </m:oMathPara>
+    </w:p>
+    <w:p>
+      <w:pPr>
+        <w:rPr>
+          <w:rFonts w:eastAsiaTheme="minorEastAsia"/>
+          <w:lang w:val="en-GB"/>
+        </w:rPr>
+      </w:pPr>
+      <w:r>
+        <w:rPr>
+          <w:rFonts w:eastAsiaTheme="minorEastAsia"/>
+          <w:lang w:val="en-GB"/>
+        </w:rPr>
+        <w:t xml:space="preserve">We can find the size (with the magnification) of any image and the location of any image with these equations. From then on we can treat the images as if they were real object we were looking at. (Exceptions might, however, occur, for example if the viewer is in a weird place like </w:t>
+      </w:r>
+      <w:r>
+        <w:rPr>
+          <w:rFonts w:eastAsiaTheme="minorEastAsia"/>
+          <w:lang w:val="en-GB"/>
+        </w:rPr>
+        <w:t>if the image forms behind the viewer</w:t>
+      </w:r>
+      <w:r>
+        <w:rPr>
+          <w:rFonts w:eastAsiaTheme="minorEastAsia"/>
+          <w:lang w:val="en-GB"/>
+        </w:rPr>
+        <w:t>)</w:t>
+      </w:r>
+    </w:p>
+    <w:p>
+      <w:pPr>
+        <w:pStyle w:val="Heading2"/>
+        <w:rPr>
+          <w:lang w:val="en-GB"/>
+        </w:rPr>
+      </w:pPr>
+      <w:r>
+        <w:rPr>
+          <w:lang w:val="en-GB"/>
+        </w:rPr>
+        <w:t>Rays:</w:t>
+      </w:r>
+    </w:p>
+    <w:p>
+      <w:pPr>
+        <w:rPr>
+          <w:lang w:val="en-GB"/>
+        </w:rPr>
+      </w:pPr>
+      <w:r>
+        <w:rPr>
+          <w:lang w:val="en-GB"/>
+        </w:rPr>
+        <w:t xml:space="preserve">Really, almost all geometrical optics equations are obtained by simple geometrical arguments like </w:t>
+      </w:r>
+      <w:r>
+        <w:rPr>
+          <w:i/>
+          <w:iCs/>
+          <w:lang w:val="en-GB"/>
+        </w:rPr>
+        <w:t>similar triangles</w:t>
+      </w:r>
+      <w:r>
+        <w:rPr>
+          <w:i/>
+          <w:iCs/>
+          <w:lang w:val="en-GB"/>
+        </w:rPr>
+        <w:t xml:space="preserve">. </w:t>
+      </w:r>
+      <w:r>
+        <w:rPr>
+          <w:lang w:val="en-GB"/>
+        </w:rPr>
+        <w:t>When in doubt, it might be a good idea to return to the basics and just trace the movement of light rays, and think about the geometry of them.</w:t>
+      </w:r>
+    </w:p>
+    <w:p>
+      <w:pPr>
+        <w:rPr>
+          <w:rFonts w:eastAsiaTheme="minorEastAsia"/>
+          <w:lang w:val="en-GB"/>
+        </w:rPr>
+      </w:pPr>
+    </w:p>
+    <w:p>
+      <w:pPr>
+        <w:jc w:val="both"/>
+        <w:rPr>
+          <w:lang w:val="en-GB"/>
+        </w:rPr>
+      </w:pPr>
+      <w:r>
+        <w:rPr>
+          <w:noProof/>
+          <w:lang w:val="en-GB"/>
+        </w:rPr>
+        <w:drawing>
+          <wp:anchor distT="0" distB="0" distL="114300" distR="114300" simplePos="0" relativeHeight="251660288" behindDoc="0" locked="0" layoutInCell="1" allowOverlap="1" wp14:anchorId="27E73B11" wp14:editId="556A2C9B">
+            <wp:simplePos x="0" y="0"/>
+            <wp:positionH relativeFrom="margin">
+              <wp:align>center</wp:align>
+            </wp:positionH>
+            <wp:positionV relativeFrom="topMargin">
+              <wp:posOffset>6465781</wp:posOffset>
             </wp:positionV>
             <wp:extent cx="3215640" cy="1465580"/>
             <wp:effectExtent l="0" t="0" r="3810" b="1270"/>
@@ -5975,7 +7301,7 @@
                     </pic:cNvPicPr>
                   </pic:nvPicPr>
                   <pic:blipFill rotWithShape="1">
-                    <a:blip r:embed="rId9">
+                    <a:blip r:embed="rId12">
                       <a:extLst>
                         <a:ext uri="{28A0092B-C50C-407E-A947-70E740481C1C}">
                           <a14:useLocalDpi xmlns:a14="http://schemas.microsoft.com/office/drawing/2010/main" val="0"/>
@@ -6009,11 +7335,19 @@
           </wp:anchor>
         </w:drawing>
       </w:r>
-      <w:r>
-        <w:rPr>
-          <w:lang w:val="en-GB"/>
-        </w:rPr>
-        <w:t xml:space="preserve">Ņūtona formula: </w:t>
+      <w:proofErr w:type="spellStart"/>
+      <w:r>
+        <w:rPr>
+          <w:lang w:val="en-GB"/>
+        </w:rPr>
+        <w:t>Ņūtona</w:t>
+      </w:r>
+      <w:proofErr w:type="spellEnd"/>
+      <w:r>
+        <w:rPr>
+          <w:lang w:val="en-GB"/>
+        </w:rPr>
+        <w:t xml:space="preserve"> formula: </w:t>
       </w:r>
     </w:p>
     <w:p>
@@ -6132,42 +7466,60 @@
     </w:p>
     <w:p>
       <w:pPr>
-        <w:pStyle w:val="Heading1"/>
-        <w:jc w:val="both"/>
-        <w:rPr>
-          <w:noProof/>
-        </w:rPr>
-      </w:pPr>
-      <w:r>
-        <w:rPr>
-          <w:noProof/>
-        </w:rPr>
-        <w:t>Electromagnetism</w:t>
-      </w:r>
-    </w:p>
-    <w:p>
-      <w:pPr>
-        <w:jc w:val="both"/>
-        <w:rPr>
-          <w:lang w:val="en-GB"/>
-        </w:rPr>
-      </w:pPr>
-    </w:p>
-    <w:p>
-      <w:pPr>
-        <w:jc w:val="both"/>
-        <w:rPr>
+        <w:rPr>
+          <w:rFonts w:eastAsiaTheme="majorEastAsia"/>
           <w:b/>
           <w:bCs/>
-          <w:lang w:val="en-GB"/>
-        </w:rPr>
-      </w:pPr>
-      <w:r>
+          <w:noProof/>
+          <w:lang w:val="en-GB"/>
+        </w:rPr>
+      </w:pPr>
+      <w:r>
+        <w:rPr>
+          <w:noProof/>
+        </w:rPr>
+        <w:br w:type="page"/>
+      </w:r>
+    </w:p>
+    <w:p>
+      <w:pPr>
+        <w:pStyle w:val="Heading1"/>
+        <w:jc w:val="both"/>
+        <w:rPr>
+          <w:noProof/>
+        </w:rPr>
+      </w:pPr>
+      <w:r>
+        <w:rPr>
+          <w:noProof/>
+        </w:rPr>
+        <w:lastRenderedPageBreak/>
+        <w:t>Electromagnetism</w:t>
+      </w:r>
+    </w:p>
+    <w:p>
+      <w:pPr>
+        <w:jc w:val="both"/>
+        <w:rPr>
+          <w:lang w:val="en-GB"/>
+        </w:rPr>
+      </w:pPr>
+    </w:p>
+    <w:p>
+      <w:pPr>
+        <w:jc w:val="both"/>
         <w:rPr>
           <w:b/>
           <w:bCs/>
           <w:lang w:val="en-GB"/>
         </w:rPr>
+      </w:pPr>
+      <w:r>
+        <w:rPr>
+          <w:b/>
+          <w:bCs/>
+          <w:lang w:val="en-GB"/>
+        </w:rPr>
         <w:t>Method of images</w:t>
       </w:r>
     </w:p>
@@ -6192,7 +7544,7 @@
           <w:lang w:val="en-GB"/>
         </w:rPr>
       </w:pPr>
-      <w:hyperlink r:id="rId10" w:anchor=":~:text=The%20method%20of%20images%20(or,respect%20to%20a%20symmetry%20hyperplane" w:history="1">
+      <w:hyperlink r:id="rId13" w:anchor=":~:text=The%20method%20of%20images%20(or,respect%20to%20a%20symmetry%20hyperplane" w:history="1">
         <w:r>
           <w:rPr>
             <w:rStyle w:val="Hyperlink"/>
@@ -6245,21 +7597,63 @@
         <w:rPr>
           <w:lang w:val="en-GB"/>
         </w:rPr>
-        <w:t xml:space="preserve"> (see Izlases kursi), or</w:t>
-      </w:r>
-    </w:p>
-    <w:p>
-      <w:pPr>
-        <w:jc w:val="both"/>
-        <w:rPr>
-          <w:lang w:val="en-GB"/>
-        </w:rPr>
-      </w:pPr>
-      <w:r>
-        <w:rPr>
-          <w:lang w:val="en-GB"/>
-        </w:rPr>
-        <w:t>It can be used Magnet-superconductor systems (see pr. 3. EuPhO 2017)</w:t>
+        <w:t xml:space="preserve"> (see </w:t>
+      </w:r>
+      <w:proofErr w:type="spellStart"/>
+      <w:r>
+        <w:rPr>
+          <w:lang w:val="en-GB"/>
+        </w:rPr>
+        <w:t>Izlases</w:t>
+      </w:r>
+      <w:proofErr w:type="spellEnd"/>
+      <w:r>
+        <w:rPr>
+          <w:lang w:val="en-GB"/>
+        </w:rPr>
+        <w:t xml:space="preserve"> </w:t>
+      </w:r>
+      <w:proofErr w:type="spellStart"/>
+      <w:r>
+        <w:rPr>
+          <w:lang w:val="en-GB"/>
+        </w:rPr>
+        <w:t>kursi</w:t>
+      </w:r>
+      <w:proofErr w:type="spellEnd"/>
+      <w:r>
+        <w:rPr>
+          <w:lang w:val="en-GB"/>
+        </w:rPr>
+        <w:t>), or</w:t>
+      </w:r>
+    </w:p>
+    <w:p>
+      <w:pPr>
+        <w:jc w:val="both"/>
+        <w:rPr>
+          <w:lang w:val="en-GB"/>
+        </w:rPr>
+      </w:pPr>
+      <w:r>
+        <w:rPr>
+          <w:lang w:val="en-GB"/>
+        </w:rPr>
+        <w:t xml:space="preserve">It can be used Magnet-superconductor systems (see pr. 3. </w:t>
+      </w:r>
+      <w:proofErr w:type="spellStart"/>
+      <w:r>
+        <w:rPr>
+          <w:lang w:val="en-GB"/>
+        </w:rPr>
+        <w:t>EuPhO</w:t>
+      </w:r>
+      <w:proofErr w:type="spellEnd"/>
+      <w:r>
+        <w:rPr>
+          <w:lang w:val="en-GB"/>
+        </w:rPr>
+        <w:t xml:space="preserve"> 2017)</w:t>
       </w:r>
     </w:p>
     <w:p>
@@ -6343,7 +7737,14 @@
         <w:rPr>
           <w:lang w:val="en-GB"/>
         </w:rPr>
-        <w:t>pair of magnetic monopoles of strength q</w:t>
+        <w:t xml:space="preserve">pair of magnetic monopoles of strength </w:t>
+      </w:r>
+      <w:proofErr w:type="spellStart"/>
+      <w:r>
+        <w:rPr>
+          <w:lang w:val="en-GB"/>
+        </w:rPr>
+        <w:t>q</w:t>
       </w:r>
       <w:r>
         <w:rPr>
@@ -6352,6 +7753,7 @@
         </w:rPr>
         <w:t>m</w:t>
       </w:r>
+      <w:proofErr w:type="spellEnd"/>
       <w:r>
         <w:rPr>
           <w:lang w:val="en-GB"/>
@@ -6368,7 +7770,14 @@
         <w:rPr>
           <w:lang w:val="en-GB"/>
         </w:rPr>
-        <w:t>−q</w:t>
+        <w:t>−</w:t>
+      </w:r>
+      <w:proofErr w:type="spellStart"/>
+      <w:r>
+        <w:rPr>
+          <w:lang w:val="en-GB"/>
+        </w:rPr>
+        <w:t>q</w:t>
       </w:r>
       <w:r>
         <w:rPr>
@@ -6377,6 +7786,7 @@
         </w:rPr>
         <w:t>m</w:t>
       </w:r>
+      <w:proofErr w:type="spellEnd"/>
       <w:r>
         <w:rPr>
           <w:lang w:val="en-GB"/>
@@ -6403,7 +7813,14 @@
         <w:rPr>
           <w:lang w:val="en-GB"/>
         </w:rPr>
-        <w:t>= q</w:t>
+        <w:t xml:space="preserve">= </w:t>
+      </w:r>
+      <w:proofErr w:type="spellStart"/>
+      <w:r>
+        <w:rPr>
+          <w:lang w:val="en-GB"/>
+        </w:rPr>
+        <w:t>q</w:t>
       </w:r>
       <w:r>
         <w:rPr>
@@ -6416,7 +7833,14 @@
         <w:rPr>
           <w:lang w:val="en-GB"/>
         </w:rPr>
-        <w:t>d.</w:t>
+        <w:t>d</w:t>
+      </w:r>
+      <w:proofErr w:type="spellEnd"/>
+      <w:r>
+        <w:rPr>
+          <w:lang w:val="en-GB"/>
+        </w:rPr>
+        <w:t>.</w:t>
       </w:r>
     </w:p>
     <w:p>
@@ -6433,7 +7857,14 @@
         <w:rPr>
           <w:lang w:val="en-GB"/>
         </w:rPr>
-        <w:t>−q</w:t>
+        <w:t>−</w:t>
+      </w:r>
+      <w:proofErr w:type="spellStart"/>
+      <w:r>
+        <w:rPr>
+          <w:lang w:val="en-GB"/>
+        </w:rPr>
+        <w:t>q</w:t>
       </w:r>
       <w:r>
         <w:rPr>
@@ -6446,7 +7877,14 @@
         <w:rPr>
           <w:lang w:val="en-GB"/>
         </w:rPr>
-        <w:t>B(x)</w:t>
+        <w:t>B</w:t>
+      </w:r>
+      <w:proofErr w:type="spellEnd"/>
+      <w:r>
+        <w:rPr>
+          <w:lang w:val="en-GB"/>
+        </w:rPr>
+        <w:t>(x)</w:t>
       </w:r>
       <w:r>
         <w:t xml:space="preserve"> </w:t>
@@ -6536,7 +7974,7 @@
                     <pic:cNvPicPr/>
                   </pic:nvPicPr>
                   <pic:blipFill>
-                    <a:blip r:embed="rId11">
+                    <a:blip r:embed="rId14">
                       <a:extLst>
                         <a:ext uri="{28A0092B-C50C-407E-A947-70E740481C1C}">
                           <a14:useLocalDpi xmlns:a14="http://schemas.microsoft.com/office/drawing/2010/main" val="0"/>
@@ -6652,7 +8090,7 @@
                     </pic:cNvPicPr>
                   </pic:nvPicPr>
                   <pic:blipFill>
-                    <a:blip r:embed="rId12">
+                    <a:blip r:embed="rId15">
                       <a:extLst>
                         <a:ext uri="{28A0092B-C50C-407E-A947-70E740481C1C}">
                           <a14:useLocalDpi xmlns:a14="http://schemas.microsoft.com/office/drawing/2010/main" val="0"/>
@@ -6795,7 +8233,7 @@
                     <pic:cNvPicPr/>
                   </pic:nvPicPr>
                   <pic:blipFill>
-                    <a:blip r:embed="rId13">
+                    <a:blip r:embed="rId16">
                       <a:extLst>
                         <a:ext uri="{28A0092B-C50C-407E-A947-70E740481C1C}">
                           <a14:useLocalDpi xmlns:a14="http://schemas.microsoft.com/office/drawing/2010/main" val="0"/>
@@ -6901,7 +8339,7 @@
                     <pic:cNvPicPr/>
                   </pic:nvPicPr>
                   <pic:blipFill>
-                    <a:blip r:embed="rId14">
+                    <a:blip r:embed="rId17">
                       <a:extLst>
                         <a:ext uri="{28A0092B-C50C-407E-A947-70E740481C1C}">
                           <a14:useLocalDpi xmlns:a14="http://schemas.microsoft.com/office/drawing/2010/main" val="0"/>
@@ -7024,7 +8462,25 @@
           <w:bCs/>
           <w:lang w:val="en-GB"/>
         </w:rPr>
-        <w:t xml:space="preserve"> from EuPhO 2019</w:t>
+        <w:t xml:space="preserve"> from </w:t>
+      </w:r>
+      <w:proofErr w:type="spellStart"/>
+      <w:r>
+        <w:rPr>
+          <w:b/>
+          <w:bCs/>
+          <w:lang w:val="en-GB"/>
+        </w:rPr>
+        <w:t>EuPhO</w:t>
+      </w:r>
+      <w:proofErr w:type="spellEnd"/>
+      <w:r>
+        <w:rPr>
+          <w:b/>
+          <w:bCs/>
+          <w:lang w:val="en-GB"/>
+        </w:rPr>
+        <w:t xml:space="preserve"> 2019</w:t>
       </w:r>
       <w:r>
         <w:rPr>
@@ -7173,7 +8629,7 @@
                     <pic:cNvPicPr/>
                   </pic:nvPicPr>
                   <pic:blipFill>
-                    <a:blip r:embed="rId15">
+                    <a:blip r:embed="rId18">
                       <a:extLst>
                         <a:ext uri="{28A0092B-C50C-407E-A947-70E740481C1C}">
                           <a14:useLocalDpi xmlns:a14="http://schemas.microsoft.com/office/drawing/2010/main" val="0"/>
@@ -7238,7 +8694,7 @@
                     <pic:cNvPicPr/>
                   </pic:nvPicPr>
                   <pic:blipFill>
-                    <a:blip r:embed="rId16">
+                    <a:blip r:embed="rId19">
                       <a:extLst>
                         <a:ext uri="{28A0092B-C50C-407E-A947-70E740481C1C}">
                           <a14:useLocalDpi xmlns:a14="http://schemas.microsoft.com/office/drawing/2010/main" val="0"/>
@@ -7669,7 +9125,7 @@
                     <pic:cNvPicPr/>
                   </pic:nvPicPr>
                   <pic:blipFill>
-                    <a:blip r:embed="rId17">
+                    <a:blip r:embed="rId20">
                       <a:extLst>
                         <a:ext uri="{28A0092B-C50C-407E-A947-70E740481C1C}">
                           <a14:useLocalDpi xmlns:a14="http://schemas.microsoft.com/office/drawing/2010/main" val="0"/>

</xml_diff>

<commit_message>
Work on Particle Physics
</commit_message>
<xml_diff>
--- a/2022/Lukass Kellijs handout.docx
+++ b/2022/Lukass Kellijs handout.docx
@@ -132,13 +132,55 @@
           <w:bCs/>
           <w:lang w:val="en-GB"/>
         </w:rPr>
-        <w:t>riting out any and all of your ideas for solving the problem</w:t>
-      </w:r>
-      <w:r>
-        <w:rPr>
-          <w:lang w:val="en-GB"/>
-        </w:rPr>
-        <w:t>, to the answer pages (Optimally, spend your last ~ 30 minutes doing this for problems, where this was not yet done).</w:t>
+        <w:t>rit</w:t>
+      </w:r>
+      <w:r>
+        <w:rPr>
+          <w:b/>
+          <w:bCs/>
+          <w:lang w:val="en-GB"/>
+        </w:rPr>
+        <w:t>e</w:t>
+      </w:r>
+      <w:r>
+        <w:rPr>
+          <w:b/>
+          <w:bCs/>
+          <w:lang w:val="en-GB"/>
+        </w:rPr>
+        <w:t xml:space="preserve"> out any and all of your ideas for solving the problem</w:t>
+      </w:r>
+      <w:r>
+        <w:rPr>
+          <w:lang w:val="en-GB"/>
+        </w:rPr>
+        <w:t xml:space="preserve"> </w:t>
+      </w:r>
+      <w:r>
+        <w:rPr>
+          <w:b/>
+          <w:bCs/>
+          <w:lang w:val="en-GB"/>
+        </w:rPr>
+        <w:t>to the answer pages</w:t>
+      </w:r>
+      <w:r>
+        <w:rPr>
+          <w:lang w:val="en-GB"/>
+        </w:rPr>
+        <w:t xml:space="preserve"> (Optimally, spend your last ~ 30 minutes doing this for</w:t>
+      </w:r>
+      <w:r>
+        <w:rPr>
+          <w:lang w:val="en-GB"/>
+        </w:rPr>
+        <w:t xml:space="preserve"> all</w:t>
+      </w:r>
+      <w:r>
+        <w:rPr>
+          <w:lang w:val="en-GB"/>
+        </w:rPr>
+        <w:t xml:space="preserve"> problems, where this was not yet done).</w:t>
       </w:r>
     </w:p>
     <w:p>
@@ -192,7 +234,7 @@
           <w:bCs/>
           <w:lang w:val="en-GB"/>
         </w:rPr>
-        <w:t xml:space="preserve"> each word for</w:t>
+        <w:t xml:space="preserve"> each word</w:t>
       </w:r>
       <w:r>
         <w:rPr>
@@ -200,7 +242,7 @@
           <w:bCs/>
           <w:lang w:val="en-GB"/>
         </w:rPr>
-        <w:t xml:space="preserve"> scrupulously for</w:t>
+        <w:t xml:space="preserve"> </w:t>
       </w:r>
       <w:r>
         <w:rPr>
@@ -208,6 +250,14 @@
           <w:bCs/>
           <w:lang w:val="en-GB"/>
         </w:rPr>
+        <w:t>scrupulously for</w:t>
+      </w:r>
+      <w:r>
+        <w:rPr>
+          <w:b/>
+          <w:bCs/>
+          <w:lang w:val="en-GB"/>
+        </w:rPr>
         <w:t xml:space="preserve"> its meaning</w:t>
       </w:r>
       <w:r>
@@ -243,6 +293,26 @@
           <w:lang w:val="en-GB"/>
         </w:rPr>
         <w:t xml:space="preserve"> 2023 pr. 6)</w:t>
+      </w:r>
+      <w:r>
+        <w:rPr>
+          <w:lang w:val="en-GB"/>
+        </w:rPr>
+        <w:t xml:space="preserve">. Underline with different </w:t>
+      </w:r>
+      <w:proofErr w:type="spellStart"/>
+      <w:r>
+        <w:rPr>
+          <w:lang w:val="en-GB"/>
+        </w:rPr>
+        <w:t>colors</w:t>
+      </w:r>
+      <w:proofErr w:type="spellEnd"/>
+      <w:r>
+        <w:rPr>
+          <w:lang w:val="en-GB"/>
+        </w:rPr>
+        <w:t xml:space="preserve"> all “data and assumptions to be used” and all “hints or general guides to solving the problem”.</w:t>
       </w:r>
     </w:p>
     <w:p>
@@ -376,7 +446,7 @@
         <w:rPr>
           <w:lang w:val="en-GB"/>
         </w:rPr>
-        <w:t xml:space="preserve">When pursuing a potential solution path, if you don’t see an end or the next 2 steps, </w:t>
+        <w:t xml:space="preserve">At the start of the problem write out </w:t>
       </w:r>
       <w:r>
         <w:rPr>
@@ -384,13 +454,19 @@
           <w:bCs/>
           <w:lang w:val="en-GB"/>
         </w:rPr>
-        <w:t>evaluate whether you’re not wasting your time</w:t>
-      </w:r>
-      <w:r>
-        <w:rPr>
-          <w:lang w:val="en-GB"/>
-        </w:rPr>
-        <w:t>.</w:t>
+        <w:t>and examine</w:t>
+      </w:r>
+      <w:r>
+        <w:rPr>
+          <w:lang w:val="en-GB"/>
+        </w:rPr>
+        <w:t xml:space="preserve"> all the relations that </w:t>
+      </w:r>
+      <w:r>
+        <w:rPr>
+          <w:lang w:val="en-GB"/>
+        </w:rPr>
+        <w:t>could potentially be used in the problem and that you already know (for example from previous subparts).</w:t>
       </w:r>
     </w:p>
     <w:p>
@@ -408,7 +484,7 @@
         <w:rPr>
           <w:lang w:val="en-GB"/>
         </w:rPr>
-        <w:t xml:space="preserve">In general, </w:t>
+        <w:t xml:space="preserve">When pursuing a potential solution path, if you don’t see an end or the next 2 steps, </w:t>
       </w:r>
       <w:r>
         <w:rPr>
@@ -416,13 +492,57 @@
           <w:bCs/>
           <w:lang w:val="en-GB"/>
         </w:rPr>
+        <w:t>evaluate whether you’re not wasting your time</w:t>
+      </w:r>
+      <w:r>
+        <w:rPr>
+          <w:lang w:val="en-GB"/>
+        </w:rPr>
+        <w:t>. (You should be constantly self-checking that this is not the case)</w:t>
+      </w:r>
+    </w:p>
+    <w:p>
+      <w:pPr>
+        <w:pStyle w:val="ListParagraph"/>
+        <w:numPr>
+          <w:ilvl w:val="0"/>
+          <w:numId w:val="14"/>
+        </w:numPr>
+        <w:rPr>
+          <w:lang w:val="en-GB"/>
+        </w:rPr>
+      </w:pPr>
+      <w:r>
+        <w:rPr>
+          <w:lang w:val="en-GB"/>
+        </w:rPr>
+        <w:t xml:space="preserve">In general, </w:t>
+      </w:r>
+      <w:r>
+        <w:rPr>
+          <w:b/>
+          <w:bCs/>
+          <w:lang w:val="en-GB"/>
+        </w:rPr>
         <w:t>know when to stop and regroup</w:t>
       </w:r>
       <w:r>
         <w:rPr>
           <w:lang w:val="en-GB"/>
         </w:rPr>
-        <w:t>. Otherwise, you might really waste your time and/or get frustrated, which will badly effect other problem solving.</w:t>
+        <w:t xml:space="preserve">. Otherwise, you might really waste your time and/or get frustrated, which will badly </w:t>
+      </w:r>
+      <w:r>
+        <w:rPr>
+          <w:lang w:val="en-GB"/>
+        </w:rPr>
+        <w:t>a</w:t>
+      </w:r>
+      <w:r>
+        <w:rPr>
+          <w:lang w:val="en-GB"/>
+        </w:rPr>
+        <w:t>ffect other problem solving.</w:t>
       </w:r>
     </w:p>
     <w:p>
@@ -966,6 +1086,7 @@
       <w:pPr>
         <w:jc w:val="both"/>
         <w:rPr>
+          <w:rFonts w:eastAsiaTheme="minorEastAsia"/>
           <w:lang w:val="en-GB"/>
         </w:rPr>
       </w:pPr>
@@ -1070,8 +1191,30 @@
             <w:rFonts w:ascii="Cambria Math" w:hAnsi="Cambria Math"/>
             <w:lang w:val="en-GB"/>
           </w:rPr>
-          <m:t>Π(ξ)</m:t>
+          <m:t>Π</m:t>
         </m:r>
+        <m:d>
+          <m:dPr>
+            <m:ctrlPr>
+              <w:rPr>
+                <w:rFonts w:ascii="Cambria Math" w:hAnsi="Cambria Math"/>
+                <w:lang w:val="en-GB"/>
+              </w:rPr>
+            </m:ctrlPr>
+          </m:dPr>
+          <m:e>
+            <m:r>
+              <m:rPr>
+                <m:sty m:val="p"/>
+              </m:rPr>
+              <w:rPr>
+                <w:rFonts w:ascii="Cambria Math" w:hAnsi="Cambria Math"/>
+                <w:lang w:val="en-GB"/>
+              </w:rPr>
+              <m:t>ξ</m:t>
+            </m:r>
+          </m:e>
+        </m:d>
       </m:oMath>
       <w:r>
         <w:rPr>
@@ -1100,58 +1243,25 @@
             <w:rFonts w:ascii="Cambria Math" w:hAnsi="Cambria Math"/>
             <w:lang w:val="en-GB"/>
           </w:rPr>
-          <m:t xml:space="preserve">K= </m:t>
+          <m:t>K= M\eta</m:t>
         </m:r>
-        <m:f>
-          <m:fPr>
-            <m:ctrlPr>
-              <w:rPr>
-                <w:rFonts w:ascii="Cambria Math" w:hAnsi="Cambria Math"/>
-                <w:i/>
-                <w:lang w:val="en-GB"/>
-              </w:rPr>
-            </m:ctrlPr>
-          </m:fPr>
-          <m:num>
-            <m:r>
-              <w:rPr>
-                <w:rFonts w:ascii="Cambria Math" w:hAnsi="Cambria Math"/>
-                <w:lang w:val="en-GB"/>
-              </w:rPr>
-              <m:t>M</m:t>
-            </m:r>
-            <m:acc>
-              <m:accPr>
-                <m:chr m:val="̇"/>
-                <m:ctrlPr>
-                  <w:rPr>
-                    <w:rFonts w:ascii="Cambria Math" w:hAnsi="Cambria Math"/>
-                    <w:i/>
-                    <w:lang w:val="en-GB"/>
-                  </w:rPr>
-                </m:ctrlPr>
-              </m:accPr>
-              <m:e>
-                <m:r>
-                  <w:rPr>
-                    <w:rFonts w:ascii="Cambria Math" w:hAnsi="Cambria Math"/>
-                    <w:lang w:val="en-GB"/>
-                  </w:rPr>
-                  <m:t>ξ</m:t>
-                </m:r>
-              </m:e>
-            </m:acc>
-          </m:num>
-          <m:den>
-            <m:r>
-              <w:rPr>
-                <w:rFonts w:ascii="Cambria Math" w:hAnsi="Cambria Math"/>
-                <w:lang w:val="en-GB"/>
-              </w:rPr>
-              <m:t>2</m:t>
-            </m:r>
-          </m:den>
-        </m:f>
+      </m:oMath>
+    </w:p>
+    <w:p>
+      <w:pPr>
+        <w:jc w:val="both"/>
+        <w:rPr>
+          <w:lang w:val="en-GB"/>
+        </w:rPr>
+      </w:pPr>
+      <m:oMath>
+        <m:r>
+          <w:rPr>
+            <w:rFonts w:ascii="Cambria Math" w:hAnsi="Cambria Math"/>
+            <w:lang w:val="en-GB"/>
+          </w:rPr>
+          <m:t>2</m:t>
+        </m:r>
       </m:oMath>
       <w:r>
         <w:rPr>
@@ -1413,6 +1523,295 @@
           <w:bCs/>
         </w:rPr>
       </w:pPr>
+      <w:r>
+        <w:rPr>
+          <w:b/>
+          <w:bCs/>
+          <w:noProof/>
+        </w:rPr>
+        <mc:AlternateContent>
+          <mc:Choice Requires="wps">
+            <w:drawing>
+              <wp:anchor distT="0" distB="0" distL="114300" distR="114300" simplePos="0" relativeHeight="251688960" behindDoc="0" locked="0" layoutInCell="1" allowOverlap="1" wp14:anchorId="042C3121" wp14:editId="408C0D03">
+                <wp:simplePos x="0" y="0"/>
+                <wp:positionH relativeFrom="column">
+                  <wp:posOffset>2764155</wp:posOffset>
+                </wp:positionH>
+                <wp:positionV relativeFrom="paragraph">
+                  <wp:posOffset>2957830</wp:posOffset>
+                </wp:positionV>
+                <wp:extent cx="789305" cy="0"/>
+                <wp:effectExtent l="20955" t="24130" r="27940" b="23495"/>
+                <wp:wrapNone/>
+                <wp:docPr id="463650162" name="AutoShape 8"/>
+                <wp:cNvGraphicFramePr>
+                  <a:graphicFrameLocks xmlns:a="http://schemas.openxmlformats.org/drawingml/2006/main"/>
+                </wp:cNvGraphicFramePr>
+                <a:graphic xmlns:a="http://schemas.openxmlformats.org/drawingml/2006/main">
+                  <a:graphicData uri="http://schemas.microsoft.com/office/word/2010/wordprocessingShape">
+                    <wps:wsp>
+                      <wps:cNvCnPr>
+                        <a:cxnSpLocks noChangeShapeType="1"/>
+                      </wps:cNvCnPr>
+                      <wps:spPr bwMode="auto">
+                        <a:xfrm>
+                          <a:off x="0" y="0"/>
+                          <a:ext cx="789305" cy="0"/>
+                        </a:xfrm>
+                        <a:prstGeom prst="straightConnector1">
+                          <a:avLst/>
+                        </a:prstGeom>
+                        <a:noFill/>
+                        <a:ln w="38100" cmpd="sng">
+                          <a:solidFill>
+                            <a:schemeClr val="accent4">
+                              <a:lumMod val="100000"/>
+                              <a:lumOff val="0"/>
+                            </a:schemeClr>
+                          </a:solidFill>
+                          <a:prstDash val="solid"/>
+                          <a:round/>
+                          <a:headEnd type="none" w="med" len="med"/>
+                          <a:tailEnd type="none" w="med" len="med"/>
+                        </a:ln>
+                        <a:effectLst/>
+                        <a:extLst>
+                          <a:ext uri="{909E8E84-426E-40DD-AFC4-6F175D3DCCD1}">
+                            <a14:hiddenFill xmlns:a14="http://schemas.microsoft.com/office/drawing/2010/main">
+                              <a:noFill/>
+                            </a14:hiddenFill>
+                          </a:ext>
+                          <a:ext uri="{AF507438-7753-43E0-B8FC-AC1667EBCBE1}">
+                            <a14:hiddenEffects xmlns:a14="http://schemas.microsoft.com/office/drawing/2010/main">
+                              <a:effectLst>
+                                <a:outerShdw dist="28398" dir="3806097" algn="ctr" rotWithShape="0">
+                                  <a:schemeClr val="accent4">
+                                    <a:lumMod val="50000"/>
+                                    <a:lumOff val="0"/>
+                                    <a:alpha val="50000"/>
+                                  </a:schemeClr>
+                                </a:outerShdw>
+                              </a:effectLst>
+                            </a14:hiddenEffects>
+                          </a:ext>
+                        </a:extLst>
+                      </wps:spPr>
+                      <wps:bodyPr/>
+                    </wps:wsp>
+                  </a:graphicData>
+                </a:graphic>
+                <wp14:sizeRelH relativeFrom="page">
+                  <wp14:pctWidth>0</wp14:pctWidth>
+                </wp14:sizeRelH>
+                <wp14:sizeRelV relativeFrom="page">
+                  <wp14:pctHeight>0</wp14:pctHeight>
+                </wp14:sizeRelV>
+              </wp:anchor>
+            </w:drawing>
+          </mc:Choice>
+          <mc:Fallback>
+            <w:pict>
+              <v:shapetype w14:anchorId="7495910E" id="_x0000_t32" coordsize="21600,21600" o:spt="32" o:oned="t" path="m,l21600,21600e" filled="f">
+                <v:path arrowok="t" fillok="f" o:connecttype="none"/>
+                <o:lock v:ext="edit" shapetype="t"/>
+              </v:shapetype>
+              <v:shape id="AutoShape 8" o:spid="_x0000_s1026" type="#_x0000_t32" style="position:absolute;margin-left:217.65pt;margin-top:232.9pt;width:62.15pt;height:0;z-index:251688960;visibility:visible;mso-wrap-style:square;mso-width-percent:0;mso-height-percent:0;mso-wrap-distance-left:9pt;mso-wrap-distance-top:0;mso-wrap-distance-right:9pt;mso-wrap-distance-bottom:0;mso-position-horizontal:absolute;mso-position-horizontal-relative:text;mso-position-vertical:absolute;mso-position-vertical-relative:text;mso-width-percent:0;mso-height-percent:0;mso-width-relative:page;mso-height-relative:page" o:gfxdata="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" strokecolor="#ffc000 [3207]" strokeweight="3pt">
+                <v:shadow color="#7f5f00 [1607]" opacity=".5" offset="1pt"/>
+              </v:shape>
+            </w:pict>
+          </mc:Fallback>
+        </mc:AlternateContent>
+      </w:r>
+      <w:r>
+        <w:rPr>
+          <w:b/>
+          <w:bCs/>
+          <w:noProof/>
+        </w:rPr>
+        <mc:AlternateContent>
+          <mc:Choice Requires="wps">
+            <w:drawing>
+              <wp:anchor distT="0" distB="0" distL="114300" distR="114300" simplePos="0" relativeHeight="251687936" behindDoc="0" locked="0" layoutInCell="1" allowOverlap="1" wp14:anchorId="042C3121" wp14:editId="7A7E7EBC">
+                <wp:simplePos x="0" y="0"/>
+                <wp:positionH relativeFrom="column">
+                  <wp:posOffset>921385</wp:posOffset>
+                </wp:positionH>
+                <wp:positionV relativeFrom="paragraph">
+                  <wp:posOffset>2348230</wp:posOffset>
+                </wp:positionV>
+                <wp:extent cx="789305" cy="0"/>
+                <wp:effectExtent l="26035" t="24130" r="22860" b="23495"/>
+                <wp:wrapNone/>
+                <wp:docPr id="417993528" name="AutoShape 7"/>
+                <wp:cNvGraphicFramePr>
+                  <a:graphicFrameLocks xmlns:a="http://schemas.openxmlformats.org/drawingml/2006/main"/>
+                </wp:cNvGraphicFramePr>
+                <a:graphic xmlns:a="http://schemas.openxmlformats.org/drawingml/2006/main">
+                  <a:graphicData uri="http://schemas.microsoft.com/office/word/2010/wordprocessingShape">
+                    <wps:wsp>
+                      <wps:cNvCnPr>
+                        <a:cxnSpLocks noChangeShapeType="1"/>
+                      </wps:cNvCnPr>
+                      <wps:spPr bwMode="auto">
+                        <a:xfrm>
+                          <a:off x="0" y="0"/>
+                          <a:ext cx="789305" cy="0"/>
+                        </a:xfrm>
+                        <a:prstGeom prst="straightConnector1">
+                          <a:avLst/>
+                        </a:prstGeom>
+                        <a:noFill/>
+                        <a:ln w="38100" cmpd="sng">
+                          <a:solidFill>
+                            <a:schemeClr val="accent4">
+                              <a:lumMod val="100000"/>
+                              <a:lumOff val="0"/>
+                            </a:schemeClr>
+                          </a:solidFill>
+                          <a:prstDash val="solid"/>
+                          <a:round/>
+                          <a:headEnd type="none" w="med" len="med"/>
+                          <a:tailEnd type="none" w="med" len="med"/>
+                        </a:ln>
+                        <a:effectLst/>
+                        <a:extLst>
+                          <a:ext uri="{909E8E84-426E-40DD-AFC4-6F175D3DCCD1}">
+                            <a14:hiddenFill xmlns:a14="http://schemas.microsoft.com/office/drawing/2010/main">
+                              <a:noFill/>
+                            </a14:hiddenFill>
+                          </a:ext>
+                          <a:ext uri="{AF507438-7753-43E0-B8FC-AC1667EBCBE1}">
+                            <a14:hiddenEffects xmlns:a14="http://schemas.microsoft.com/office/drawing/2010/main">
+                              <a:effectLst>
+                                <a:outerShdw dist="28398" dir="3806097" algn="ctr" rotWithShape="0">
+                                  <a:schemeClr val="accent4">
+                                    <a:lumMod val="50000"/>
+                                    <a:lumOff val="0"/>
+                                    <a:alpha val="50000"/>
+                                  </a:schemeClr>
+                                </a:outerShdw>
+                              </a:effectLst>
+                            </a14:hiddenEffects>
+                          </a:ext>
+                        </a:extLst>
+                      </wps:spPr>
+                      <wps:bodyPr/>
+                    </wps:wsp>
+                  </a:graphicData>
+                </a:graphic>
+                <wp14:sizeRelH relativeFrom="page">
+                  <wp14:pctWidth>0</wp14:pctWidth>
+                </wp14:sizeRelH>
+                <wp14:sizeRelV relativeFrom="page">
+                  <wp14:pctHeight>0</wp14:pctHeight>
+                </wp14:sizeRelV>
+              </wp:anchor>
+            </w:drawing>
+          </mc:Choice>
+          <mc:Fallback>
+            <w:pict>
+              <v:shape w14:anchorId="47C800D2" id="AutoShape 7" o:spid="_x0000_s1026" type="#_x0000_t32" style="position:absolute;margin-left:72.55pt;margin-top:184.9pt;width:62.15pt;height:0;z-index:251687936;visibility:visible;mso-wrap-style:square;mso-width-percent:0;mso-height-percent:0;mso-wrap-distance-left:9pt;mso-wrap-distance-top:0;mso-wrap-distance-right:9pt;mso-wrap-distance-bottom:0;mso-position-horizontal:absolute;mso-position-horizontal-relative:text;mso-position-vertical:absolute;mso-position-vertical-relative:text;mso-width-percent:0;mso-height-percent:0;mso-width-relative:page;mso-height-relative:page" o:gfxdata="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" strokecolor="#ffc000 [3207]" strokeweight="3pt">
+                <v:shadow color="#7f5f00 [1607]" opacity=".5" offset="1pt"/>
+              </v:shape>
+            </w:pict>
+          </mc:Fallback>
+        </mc:AlternateContent>
+      </w:r>
+      <w:r>
+        <w:rPr>
+          <w:b/>
+          <w:bCs/>
+          <w:noProof/>
+        </w:rPr>
+        <mc:AlternateContent>
+          <mc:Choice Requires="wps">
+            <w:drawing>
+              <wp:anchor distT="0" distB="0" distL="114300" distR="114300" simplePos="0" relativeHeight="251686912" behindDoc="0" locked="0" layoutInCell="1" allowOverlap="1" wp14:anchorId="042C3121" wp14:editId="517ADF05">
+                <wp:simplePos x="0" y="0"/>
+                <wp:positionH relativeFrom="column">
+                  <wp:posOffset>3678555</wp:posOffset>
+                </wp:positionH>
+                <wp:positionV relativeFrom="paragraph">
+                  <wp:posOffset>2410460</wp:posOffset>
+                </wp:positionV>
+                <wp:extent cx="789305" cy="0"/>
+                <wp:effectExtent l="20955" t="19685" r="27940" b="27940"/>
+                <wp:wrapNone/>
+                <wp:docPr id="1322736525" name="AutoShape 6"/>
+                <wp:cNvGraphicFramePr>
+                  <a:graphicFrameLocks xmlns:a="http://schemas.openxmlformats.org/drawingml/2006/main"/>
+                </wp:cNvGraphicFramePr>
+                <a:graphic xmlns:a="http://schemas.openxmlformats.org/drawingml/2006/main">
+                  <a:graphicData uri="http://schemas.microsoft.com/office/word/2010/wordprocessingShape">
+                    <wps:wsp>
+                      <wps:cNvCnPr>
+                        <a:cxnSpLocks noChangeShapeType="1"/>
+                      </wps:cNvCnPr>
+                      <wps:spPr bwMode="auto">
+                        <a:xfrm>
+                          <a:off x="0" y="0"/>
+                          <a:ext cx="789305" cy="0"/>
+                        </a:xfrm>
+                        <a:prstGeom prst="straightConnector1">
+                          <a:avLst/>
+                        </a:prstGeom>
+                        <a:noFill/>
+                        <a:ln w="38100" cmpd="sng">
+                          <a:solidFill>
+                            <a:schemeClr val="accent4">
+                              <a:lumMod val="100000"/>
+                              <a:lumOff val="0"/>
+                            </a:schemeClr>
+                          </a:solidFill>
+                          <a:prstDash val="solid"/>
+                          <a:round/>
+                          <a:headEnd type="none" w="med" len="med"/>
+                          <a:tailEnd type="none" w="med" len="med"/>
+                        </a:ln>
+                        <a:effectLst/>
+                        <a:extLst>
+                          <a:ext uri="{909E8E84-426E-40DD-AFC4-6F175D3DCCD1}">
+                            <a14:hiddenFill xmlns:a14="http://schemas.microsoft.com/office/drawing/2010/main">
+                              <a:noFill/>
+                            </a14:hiddenFill>
+                          </a:ext>
+                          <a:ext uri="{AF507438-7753-43E0-B8FC-AC1667EBCBE1}">
+                            <a14:hiddenEffects xmlns:a14="http://schemas.microsoft.com/office/drawing/2010/main">
+                              <a:effectLst>
+                                <a:outerShdw dist="28398" dir="3806097" algn="ctr" rotWithShape="0">
+                                  <a:schemeClr val="accent4">
+                                    <a:lumMod val="50000"/>
+                                    <a:lumOff val="0"/>
+                                    <a:alpha val="50000"/>
+                                  </a:schemeClr>
+                                </a:outerShdw>
+                              </a:effectLst>
+                            </a14:hiddenEffects>
+                          </a:ext>
+                        </a:extLst>
+                      </wps:spPr>
+                      <wps:bodyPr/>
+                    </wps:wsp>
+                  </a:graphicData>
+                </a:graphic>
+                <wp14:sizeRelH relativeFrom="page">
+                  <wp14:pctWidth>0</wp14:pctWidth>
+                </wp14:sizeRelH>
+                <wp14:sizeRelV relativeFrom="page">
+                  <wp14:pctHeight>0</wp14:pctHeight>
+                </wp14:sizeRelV>
+              </wp:anchor>
+            </w:drawing>
+          </mc:Choice>
+          <mc:Fallback>
+            <w:pict>
+              <v:shape w14:anchorId="2106DCEC" id="AutoShape 6" o:spid="_x0000_s1026" type="#_x0000_t32" style="position:absolute;margin-left:289.65pt;margin-top:189.8pt;width:62.15pt;height:0;z-index:251686912;visibility:visible;mso-wrap-style:square;mso-width-percent:0;mso-height-percent:0;mso-wrap-distance-left:9pt;mso-wrap-distance-top:0;mso-wrap-distance-right:9pt;mso-wrap-distance-bottom:0;mso-position-horizontal:absolute;mso-position-horizontal-relative:text;mso-position-vertical:absolute;mso-position-vertical-relative:text;mso-width-percent:0;mso-height-percent:0;mso-width-relative:page;mso-height-relative:page" o:gfxdata="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" strokecolor="#ffc000 [3207]" strokeweight="3pt">
+                <v:shadow color="#7f5f00 [1607]" opacity=".5" offset="1pt"/>
+              </v:shape>
+            </w:pict>
+          </mc:Fallback>
+        </mc:AlternateContent>
+      </w:r>
       <w:r>
         <w:rPr>
           <w:b/>
@@ -1498,6 +1897,7 @@
         <w:jc w:val="both"/>
       </w:pPr>
       <w:r>
+        <w:lastRenderedPageBreak/>
         <w:t xml:space="preserve">The thin spherical shell formula can be used to derive the </w:t>
       </w:r>
       <w:r>
@@ -1518,7 +1918,6 @@
         <w:jc w:val="both"/>
       </w:pPr>
       <w:r>
-        <w:lastRenderedPageBreak/>
         <w:t xml:space="preserve">Moment of inertia </w:t>
       </w:r>
       <w:r>
@@ -18090,6 +18489,202 @@
     </w:p>
     <w:p>
       <w:pPr>
+        <w:pStyle w:val="Heading2"/>
+      </w:pPr>
+      <w:r>
+        <w:lastRenderedPageBreak/>
+        <w:t>Particle Physics</w:t>
+      </w:r>
+    </w:p>
+    <w:p>
+      <w:pPr>
+        <w:pStyle w:val="Heading2"/>
+      </w:pPr>
+      <w:r>
+        <w:rPr>
+          <w:noProof/>
+        </w:rPr>
+        <w:drawing>
+          <wp:inline distT="0" distB="0" distL="0" distR="0" wp14:anchorId="16F95955" wp14:editId="01B36942">
+            <wp:extent cx="5274310" cy="4175760"/>
+            <wp:effectExtent l="0" t="0" r="2540" b="0"/>
+            <wp:docPr id="492953859" name="Picture 1" descr="A table of numbers and symbols&#10;&#10;Description automatically generated"/>
+            <wp:cNvGraphicFramePr>
+              <a:graphicFrameLocks xmlns:a="http://schemas.openxmlformats.org/drawingml/2006/main" noChangeAspect="1"/>
+            </wp:cNvGraphicFramePr>
+            <a:graphic xmlns:a="http://schemas.openxmlformats.org/drawingml/2006/main">
+              <a:graphicData uri="http://schemas.openxmlformats.org/drawingml/2006/picture">
+                <pic:pic xmlns:pic="http://schemas.openxmlformats.org/drawingml/2006/picture">
+                  <pic:nvPicPr>
+                    <pic:cNvPr id="492953859" name="Picture 1" descr="A table of numbers and symbols&#10;&#10;Description automatically generated"/>
+                    <pic:cNvPicPr/>
+                  </pic:nvPicPr>
+                  <pic:blipFill>
+                    <a:blip r:embed="rId18"/>
+                    <a:stretch>
+                      <a:fillRect/>
+                    </a:stretch>
+                  </pic:blipFill>
+                  <pic:spPr>
+                    <a:xfrm>
+                      <a:off x="0" y="0"/>
+                      <a:ext cx="5274310" cy="4175760"/>
+                    </a:xfrm>
+                    <a:prstGeom prst="rect">
+                      <a:avLst/>
+                    </a:prstGeom>
+                  </pic:spPr>
+                </pic:pic>
+              </a:graphicData>
+            </a:graphic>
+          </wp:inline>
+        </w:drawing>
+      </w:r>
+    </w:p>
+    <w:p>
+      <w:pPr>
+        <w:pStyle w:val="Heading2"/>
+      </w:pPr>
+      <w:r>
+        <w:drawing>
+          <wp:inline distT="0" distB="0" distL="0" distR="0" wp14:anchorId="641FFFD0" wp14:editId="75558C36">
+            <wp:extent cx="5274310" cy="1445895"/>
+            <wp:effectExtent l="0" t="0" r="2540" b="1905"/>
+            <wp:docPr id="1088027593" name="Picture 1" descr="A table with text and words&#10;&#10;Description automatically generated"/>
+            <wp:cNvGraphicFramePr>
+              <a:graphicFrameLocks xmlns:a="http://schemas.openxmlformats.org/drawingml/2006/main" noChangeAspect="1"/>
+            </wp:cNvGraphicFramePr>
+            <a:graphic xmlns:a="http://schemas.openxmlformats.org/drawingml/2006/main">
+              <a:graphicData uri="http://schemas.openxmlformats.org/drawingml/2006/picture">
+                <pic:pic xmlns:pic="http://schemas.openxmlformats.org/drawingml/2006/picture">
+                  <pic:nvPicPr>
+                    <pic:cNvPr id="1088027593" name="Picture 1" descr="A table with text and words&#10;&#10;Description automatically generated"/>
+                    <pic:cNvPicPr/>
+                  </pic:nvPicPr>
+                  <pic:blipFill>
+                    <a:blip r:embed="rId19"/>
+                    <a:stretch>
+                      <a:fillRect/>
+                    </a:stretch>
+                  </pic:blipFill>
+                  <pic:spPr>
+                    <a:xfrm>
+                      <a:off x="0" y="0"/>
+                      <a:ext cx="5274310" cy="1445895"/>
+                    </a:xfrm>
+                    <a:prstGeom prst="rect">
+                      <a:avLst/>
+                    </a:prstGeom>
+                  </pic:spPr>
+                </pic:pic>
+              </a:graphicData>
+            </a:graphic>
+          </wp:inline>
+        </w:drawing>
+      </w:r>
+    </w:p>
+    <w:p>
+      <w:r>
+        <w:t>Heisenberg uncertainty principle:</w:t>
+      </w:r>
+    </w:p>
+    <w:p>
+      <w:pPr>
+        <w:jc w:val="center"/>
+        <w:rPr>
+          <w:rFonts w:eastAsiaTheme="minorEastAsia"/>
+        </w:rPr>
+      </w:pPr>
+      <m:oMathPara>
+        <m:oMath>
+          <m:r>
+            <m:rPr>
+              <m:sty m:val="p"/>
+            </m:rPr>
+            <w:rPr>
+              <w:rFonts w:ascii="Cambria Math" w:hAnsi="Cambria Math"/>
+            </w:rPr>
+            <m:t>Δ</m:t>
+          </m:r>
+          <m:r>
+            <m:rPr>
+              <m:sty m:val="p"/>
+            </m:rPr>
+            <w:rPr>
+              <w:rFonts w:ascii="Cambria Math" w:hAnsi="Cambria Math"/>
+            </w:rPr>
+            <m:t>E</m:t>
+          </m:r>
+          <m:r>
+            <m:rPr>
+              <m:sty m:val="p"/>
+            </m:rPr>
+            <w:rPr>
+              <w:rFonts w:ascii="Cambria Math" w:hAnsi="Cambria Math"/>
+            </w:rPr>
+            <m:t>Δ</m:t>
+          </m:r>
+          <m:r>
+            <m:rPr>
+              <m:sty m:val="p"/>
+            </m:rPr>
+            <w:rPr>
+              <w:rFonts w:ascii="Cambria Math" w:hAnsi="Cambria Math"/>
+            </w:rPr>
+            <m:t xml:space="preserve">t ≥ </m:t>
+          </m:r>
+          <m:f>
+            <m:fPr>
+              <m:ctrlPr>
+                <w:rPr>
+                  <w:rFonts w:ascii="Cambria Math" w:hAnsi="Cambria Math"/>
+                </w:rPr>
+              </m:ctrlPr>
+            </m:fPr>
+            <m:num>
+              <m:r>
+                <m:rPr>
+                  <m:sty m:val="p"/>
+                </m:rPr>
+                <w:rPr>
+                  <w:rFonts w:ascii="Cambria Math" w:hAnsi="Cambria Math"/>
+                </w:rPr>
+                <m:t>ℏ</m:t>
+              </m:r>
+            </m:num>
+            <m:den>
+              <m:r>
+                <w:rPr>
+                  <w:rFonts w:ascii="Cambria Math" w:hAnsi="Cambria Math"/>
+                </w:rPr>
+                <m:t>2</m:t>
+              </m:r>
+            </m:den>
+          </m:f>
+        </m:oMath>
+      </m:oMathPara>
+    </w:p>
+    <w:p>
+      <w:pPr>
+        <w:jc w:val="center"/>
+        <w:rPr>
+          <w:rFonts w:eastAsiaTheme="minorEastAsia"/>
+        </w:rPr>
+      </w:pPr>
+    </w:p>
+    <w:p>
+      <w:pPr>
+        <w:jc w:val="center"/>
+        <w:rPr>
+          <w:rFonts w:eastAsiaTheme="minorEastAsia"/>
+        </w:rPr>
+      </w:pPr>
+      <w:r>
+        <w:br w:type="page"/>
+      </w:r>
+    </w:p>
+    <w:p>
+      <w:pPr>
         <w:pStyle w:val="Heading1"/>
         <w:jc w:val="both"/>
       </w:pPr>
@@ -18146,7 +18741,7 @@
                     <pic:cNvPicPr/>
                   </pic:nvPicPr>
                   <pic:blipFill>
-                    <a:blip r:embed="rId18">
+                    <a:blip r:embed="rId20">
                       <a:extLst>
                         <a:ext uri="{28A0092B-C50C-407E-A947-70E740481C1C}">
                           <a14:useLocalDpi xmlns:a14="http://schemas.microsoft.com/office/drawing/2010/main" val="0"/>
@@ -18443,7 +19038,7 @@
                     </pic:cNvPicPr>
                   </pic:nvPicPr>
                   <pic:blipFill>
-                    <a:blip r:embed="rId19">
+                    <a:blip r:embed="rId21">
                       <a:extLst>
                         <a:ext uri="{28A0092B-C50C-407E-A947-70E740481C1C}">
                           <a14:useLocalDpi xmlns:a14="http://schemas.microsoft.com/office/drawing/2010/main" val="0"/>
@@ -18586,7 +19181,7 @@
                     <pic:cNvPicPr/>
                   </pic:nvPicPr>
                   <pic:blipFill>
-                    <a:blip r:embed="rId20">
+                    <a:blip r:embed="rId22">
                       <a:extLst>
                         <a:ext uri="{28A0092B-C50C-407E-A947-70E740481C1C}">
                           <a14:useLocalDpi xmlns:a14="http://schemas.microsoft.com/office/drawing/2010/main" val="0"/>
@@ -18692,7 +19287,7 @@
                     <pic:cNvPicPr/>
                   </pic:nvPicPr>
                   <pic:blipFill>
-                    <a:blip r:embed="rId21">
+                    <a:blip r:embed="rId23">
                       <a:extLst>
                         <a:ext uri="{28A0092B-C50C-407E-A947-70E740481C1C}">
                           <a14:useLocalDpi xmlns:a14="http://schemas.microsoft.com/office/drawing/2010/main" val="0"/>
@@ -18982,7 +19577,7 @@
                     <pic:cNvPicPr/>
                   </pic:nvPicPr>
                   <pic:blipFill>
-                    <a:blip r:embed="rId22">
+                    <a:blip r:embed="rId24">
                       <a:extLst>
                         <a:ext uri="{28A0092B-C50C-407E-A947-70E740481C1C}">
                           <a14:useLocalDpi xmlns:a14="http://schemas.microsoft.com/office/drawing/2010/main" val="0"/>
@@ -19047,7 +19642,7 @@
                     <pic:cNvPicPr/>
                   </pic:nvPicPr>
                   <pic:blipFill>
-                    <a:blip r:embed="rId23">
+                    <a:blip r:embed="rId25">
                       <a:extLst>
                         <a:ext uri="{28A0092B-C50C-407E-A947-70E740481C1C}">
                           <a14:useLocalDpi xmlns:a14="http://schemas.microsoft.com/office/drawing/2010/main" val="0"/>
@@ -19103,18 +19698,12 @@
       </w:pPr>
       <w:r>
         <w:rPr>
-          <w:b/>
-          <w:bCs/>
           <w:noProof/>
-          <w:sz w:val="28"/>
-          <w:szCs w:val="28"/>
-          <w:highlight w:val="yellow"/>
-          <w:lang w:val="en-GB"/>
         </w:rPr>
         <mc:AlternateContent>
           <mc:Choice Requires="wps">
             <w:drawing>
-              <wp:anchor distT="45720" distB="45720" distL="114300" distR="114300" simplePos="0" relativeHeight="251673600" behindDoc="0" locked="0" layoutInCell="1" allowOverlap="1" wp14:anchorId="1D8016BC" wp14:editId="0B83B2FF">
+              <wp:anchor distT="45720" distB="45720" distL="114300" distR="114300" simplePos="0" relativeHeight="251673600" behindDoc="0" locked="0" layoutInCell="1" allowOverlap="1" wp14:anchorId="2C249BC8" wp14:editId="4A47203D">
                 <wp:simplePos x="0" y="0"/>
                 <wp:positionH relativeFrom="margin">
                   <wp:posOffset>3902710</wp:posOffset>
@@ -19122,10 +19711,10 @@
                 <wp:positionV relativeFrom="paragraph">
                   <wp:posOffset>11430</wp:posOffset>
                 </wp:positionV>
-                <wp:extent cx="2042160" cy="1404620"/>
-                <wp:effectExtent l="0" t="0" r="15240" b="15875"/>
+                <wp:extent cx="2042160" cy="769620"/>
+                <wp:effectExtent l="0" t="0" r="0" b="0"/>
                 <wp:wrapSquare wrapText="bothSides"/>
-                <wp:docPr id="12" name="Text Box 2"/>
+                <wp:docPr id="1560746252" name="Text Box 4"/>
                 <wp:cNvGraphicFramePr>
                   <a:graphicFrameLocks xmlns:a="http://schemas.openxmlformats.org/drawingml/2006/main"/>
                 </wp:cNvGraphicFramePr>
@@ -19138,7 +19727,7 @@
                       <wps:spPr bwMode="auto">
                         <a:xfrm>
                           <a:off x="0" y="0"/>
-                          <a:ext cx="2042160" cy="1404620"/>
+                          <a:ext cx="2042160" cy="769620"/>
                         </a:xfrm>
                         <a:prstGeom prst="rect">
                           <a:avLst/>
@@ -19215,11 +19804,11 @@
           </mc:Choice>
           <mc:Fallback>
             <w:pict>
-              <v:shapetype w14:anchorId="1D8016BC" id="_x0000_t202" coordsize="21600,21600" o:spt="202" path="m,l,21600r21600,l21600,xe">
+              <v:shapetype w14:anchorId="2C249BC8" id="_x0000_t202" coordsize="21600,21600" o:spt="202" path="m,l,21600r21600,l21600,xe">
                 <v:stroke joinstyle="miter"/>
                 <v:path gradientshapeok="t" o:connecttype="rect"/>
               </v:shapetype>
-              <v:shape id="Text Box 2" o:spid="_x0000_s1026" type="#_x0000_t202" style="position:absolute;margin-left:307.3pt;margin-top:.9pt;width:160.8pt;height:110.6pt;z-index:251673600;visibility:visible;mso-wrap-style:square;mso-width-percent:0;mso-height-percent:200;mso-wrap-distance-left:9pt;mso-wrap-distance-top:3.6pt;mso-wrap-distance-right:9pt;mso-wrap-distance-bottom:3.6pt;mso-position-horizontal:absolute;mso-position-horizontal-relative:margin;mso-position-vertical:absolute;mso-position-vertical-relative:text;mso-width-percent:0;mso-height-percent:200;mso-width-relative:margin;mso-height-relative:margin;v-text-anchor:top" o:gfxdata="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">
+              <v:shape id="Text Box 4" o:spid="_x0000_s1026" type="#_x0000_t202" style="position:absolute;margin-left:307.3pt;margin-top:.9pt;width:160.8pt;height:60.6pt;z-index:251673600;visibility:visible;mso-wrap-style:square;mso-width-percent:0;mso-height-percent:200;mso-wrap-distance-left:9pt;mso-wrap-distance-top:3.6pt;mso-wrap-distance-right:9pt;mso-wrap-distance-bottom:3.6pt;mso-position-horizontal:absolute;mso-position-horizontal-relative:margin;mso-position-vertical:absolute;mso-position-vertical-relative:text;mso-width-percent:0;mso-height-percent:200;mso-width-relative:margin;mso-height-relative:margin;v-text-anchor:top" o:gfxdata="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">
                 <v:textbox style="mso-fit-shape-to-text:t">
                   <w:txbxContent>
                     <w:p>
@@ -19317,18 +19906,12 @@
       </w:pPr>
       <w:r>
         <w:rPr>
-          <w:b/>
-          <w:bCs/>
           <w:noProof/>
-          <w:sz w:val="28"/>
-          <w:szCs w:val="28"/>
-          <w:highlight w:val="yellow"/>
-          <w:lang w:val="en-GB"/>
         </w:rPr>
         <mc:AlternateContent>
           <mc:Choice Requires="wps">
             <w:drawing>
-              <wp:anchor distT="45720" distB="45720" distL="114300" distR="114300" simplePos="0" relativeHeight="251671552" behindDoc="0" locked="0" layoutInCell="1" allowOverlap="1" wp14:anchorId="7D2B2FFC" wp14:editId="005883EA">
+              <wp:anchor distT="45720" distB="45720" distL="114300" distR="114300" simplePos="0" relativeHeight="251671552" behindDoc="0" locked="0" layoutInCell="1" allowOverlap="1" wp14:anchorId="6309FF4F" wp14:editId="53699006">
                 <wp:simplePos x="0" y="0"/>
                 <wp:positionH relativeFrom="margin">
                   <wp:posOffset>3910330</wp:posOffset>
@@ -19336,10 +19919,10 @@
                 <wp:positionV relativeFrom="paragraph">
                   <wp:posOffset>146685</wp:posOffset>
                 </wp:positionV>
-                <wp:extent cx="2042160" cy="1404620"/>
-                <wp:effectExtent l="0" t="0" r="15240" b="15875"/>
+                <wp:extent cx="2042160" cy="1337310"/>
+                <wp:effectExtent l="0" t="0" r="0" b="0"/>
                 <wp:wrapSquare wrapText="bothSides"/>
-                <wp:docPr id="217" name="Text Box 2"/>
+                <wp:docPr id="1932776343" name="Text Box 3"/>
                 <wp:cNvGraphicFramePr>
                   <a:graphicFrameLocks xmlns:a="http://schemas.openxmlformats.org/drawingml/2006/main"/>
                 </wp:cNvGraphicFramePr>
@@ -19352,7 +19935,7 @@
                       <wps:spPr bwMode="auto">
                         <a:xfrm>
                           <a:off x="0" y="0"/>
-                          <a:ext cx="2042160" cy="1404620"/>
+                          <a:ext cx="2042160" cy="1337310"/>
                         </a:xfrm>
                         <a:prstGeom prst="rect">
                           <a:avLst/>
@@ -19412,7 +19995,7 @@
           </mc:Choice>
           <mc:Fallback>
             <w:pict>
-              <v:shape w14:anchorId="7D2B2FFC" id="_x0000_s1027" type="#_x0000_t202" style="position:absolute;margin-left:307.9pt;margin-top:11.55pt;width:160.8pt;height:110.6pt;z-index:251671552;visibility:visible;mso-wrap-style:square;mso-width-percent:0;mso-height-percent:200;mso-wrap-distance-left:9pt;mso-wrap-distance-top:3.6pt;mso-wrap-distance-right:9pt;mso-wrap-distance-bottom:3.6pt;mso-position-horizontal:absolute;mso-position-horizontal-relative:margin;mso-position-vertical:absolute;mso-position-vertical-relative:text;mso-width-percent:0;mso-height-percent:200;mso-width-relative:margin;mso-height-relative:margin;v-text-anchor:top" o:gfxdata="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">
+              <v:shape w14:anchorId="6309FF4F" id="Text Box 3" o:spid="_x0000_s1027" type="#_x0000_t202" style="position:absolute;margin-left:307.9pt;margin-top:11.55pt;width:160.8pt;height:105.3pt;z-index:251671552;visibility:visible;mso-wrap-style:square;mso-width-percent:0;mso-height-percent:200;mso-wrap-distance-left:9pt;mso-wrap-distance-top:3.6pt;mso-wrap-distance-right:9pt;mso-wrap-distance-bottom:3.6pt;mso-position-horizontal:absolute;mso-position-horizontal-relative:margin;mso-position-vertical:absolute;mso-position-vertical-relative:text;mso-width-percent:0;mso-height-percent:200;mso-width-relative:margin;mso-height-relative:margin;v-text-anchor:top" o:gfxdata="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">
                 <v:textbox style="mso-fit-shape-to-text:t">
                   <w:txbxContent>
                     <w:p>
@@ -19478,7 +20061,7 @@
                     <pic:cNvPicPr/>
                   </pic:nvPicPr>
                   <pic:blipFill>
-                    <a:blip r:embed="rId24">
+                    <a:blip r:embed="rId26">
                       <a:extLst>
                         <a:ext uri="{28A0092B-C50C-407E-A947-70E740481C1C}">
                           <a14:useLocalDpi xmlns:a14="http://schemas.microsoft.com/office/drawing/2010/main" val="0"/>
@@ -19555,18 +20138,12 @@
       </w:pPr>
       <w:r>
         <w:rPr>
-          <w:b/>
-          <w:bCs/>
           <w:noProof/>
-          <w:sz w:val="28"/>
-          <w:szCs w:val="28"/>
-          <w:highlight w:val="yellow"/>
-          <w:lang w:val="en-GB"/>
         </w:rPr>
         <mc:AlternateContent>
           <mc:Choice Requires="wps">
             <w:drawing>
-              <wp:anchor distT="45720" distB="45720" distL="114300" distR="114300" simplePos="0" relativeHeight="251675648" behindDoc="0" locked="0" layoutInCell="1" allowOverlap="1" wp14:anchorId="1700BC0E" wp14:editId="46560C46">
+              <wp:anchor distT="45720" distB="45720" distL="114300" distR="114300" simplePos="0" relativeHeight="251675648" behindDoc="0" locked="0" layoutInCell="1" allowOverlap="1" wp14:anchorId="66CD8D09" wp14:editId="0BDF4E9A">
                 <wp:simplePos x="0" y="0"/>
                 <wp:positionH relativeFrom="margin">
                   <wp:posOffset>3893820</wp:posOffset>
@@ -19575,9 +20152,9 @@
                   <wp:posOffset>421640</wp:posOffset>
                 </wp:positionV>
                 <wp:extent cx="2042160" cy="464820"/>
-                <wp:effectExtent l="0" t="0" r="15240" b="11430"/>
+                <wp:effectExtent l="0" t="0" r="0" b="0"/>
                 <wp:wrapSquare wrapText="bothSides"/>
-                <wp:docPr id="13" name="Text Box 2"/>
+                <wp:docPr id="1191683407" name="Text Box 2"/>
                 <wp:cNvGraphicFramePr>
                   <a:graphicFrameLocks xmlns:a="http://schemas.openxmlformats.org/drawingml/2006/main"/>
                 </wp:cNvGraphicFramePr>
@@ -19674,7 +20251,7 @@
           </mc:Choice>
           <mc:Fallback>
             <w:pict>
-              <v:shape w14:anchorId="1700BC0E" id="_x0000_s1028" type="#_x0000_t202" style="position:absolute;margin-left:306.6pt;margin-top:33.2pt;width:160.8pt;height:36.6pt;z-index:251675648;visibility:visible;mso-wrap-style:square;mso-width-percent:0;mso-height-percent:0;mso-wrap-distance-left:9pt;mso-wrap-distance-top:3.6pt;mso-wrap-distance-right:9pt;mso-wrap-distance-bottom:3.6pt;mso-position-horizontal:absolute;mso-position-horizontal-relative:margin;mso-position-vertical:absolute;mso-position-vertical-relative:text;mso-width-percent:0;mso-height-percent:0;mso-width-relative:margin;mso-height-relative:margin;v-text-anchor:top" o:gfxdata="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">
+              <v:shape w14:anchorId="66CD8D09" id="Text Box 2" o:spid="_x0000_s1028" type="#_x0000_t202" style="position:absolute;margin-left:306.6pt;margin-top:33.2pt;width:160.8pt;height:36.6pt;z-index:251675648;visibility:visible;mso-wrap-style:square;mso-width-percent:0;mso-height-percent:0;mso-wrap-distance-left:9pt;mso-wrap-distance-top:3.6pt;mso-wrap-distance-right:9pt;mso-wrap-distance-bottom:3.6pt;mso-position-horizontal:absolute;mso-position-horizontal-relative:margin;mso-position-vertical:absolute;mso-position-vertical-relative:text;mso-width-percent:0;mso-height-percent:0;mso-width-relative:margin;mso-height-relative:margin;v-text-anchor:top" o:gfxdata="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">
                 <v:textbox>
                   <w:txbxContent>
                     <w:p>
@@ -19754,18 +20331,12 @@
       </w:pPr>
       <w:r>
         <w:rPr>
-          <w:b/>
-          <w:bCs/>
           <w:noProof/>
-          <w:sz w:val="28"/>
-          <w:szCs w:val="28"/>
-          <w:highlight w:val="yellow"/>
-          <w:lang w:val="en-GB"/>
         </w:rPr>
         <mc:AlternateContent>
           <mc:Choice Requires="wps">
             <w:drawing>
-              <wp:anchor distT="45720" distB="45720" distL="114300" distR="114300" simplePos="0" relativeHeight="251677696" behindDoc="0" locked="0" layoutInCell="1" allowOverlap="1" wp14:anchorId="12164809" wp14:editId="7D83FC91">
+              <wp:anchor distT="45720" distB="45720" distL="114300" distR="114300" simplePos="0" relativeHeight="251677696" behindDoc="0" locked="0" layoutInCell="1" allowOverlap="1" wp14:anchorId="52F6BBA4" wp14:editId="39DD9262">
                 <wp:simplePos x="0" y="0"/>
                 <wp:positionH relativeFrom="margin">
                   <wp:posOffset>3893820</wp:posOffset>
@@ -19774,9 +20345,9 @@
                   <wp:posOffset>361315</wp:posOffset>
                 </wp:positionV>
                 <wp:extent cx="2042160" cy="487680"/>
-                <wp:effectExtent l="0" t="0" r="15240" b="26670"/>
+                <wp:effectExtent l="0" t="0" r="0" b="7620"/>
                 <wp:wrapSquare wrapText="bothSides"/>
-                <wp:docPr id="15" name="Text Box 2"/>
+                <wp:docPr id="1253173516" name="Text Box 1"/>
                 <wp:cNvGraphicFramePr>
                   <a:graphicFrameLocks xmlns:a="http://schemas.openxmlformats.org/drawingml/2006/main"/>
                 </wp:cNvGraphicFramePr>
@@ -19893,7 +20464,7 @@
           </mc:Choice>
           <mc:Fallback>
             <w:pict>
-              <v:shape w14:anchorId="12164809" id="_x0000_s1029" type="#_x0000_t202" style="position:absolute;margin-left:306.6pt;margin-top:28.45pt;width:160.8pt;height:38.4pt;z-index:251677696;visibility:visible;mso-wrap-style:square;mso-width-percent:0;mso-height-percent:0;mso-wrap-distance-left:9pt;mso-wrap-distance-top:3.6pt;mso-wrap-distance-right:9pt;mso-wrap-distance-bottom:3.6pt;mso-position-horizontal:absolute;mso-position-horizontal-relative:margin;mso-position-vertical:absolute;mso-position-vertical-relative:text;mso-width-percent:0;mso-height-percent:0;mso-width-relative:margin;mso-height-relative:margin;v-text-anchor:top" o:gfxdata="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">
+              <v:shape w14:anchorId="52F6BBA4" id="Text Box 1" o:spid="_x0000_s1029" type="#_x0000_t202" style="position:absolute;margin-left:306.6pt;margin-top:28.45pt;width:160.8pt;height:38.4pt;z-index:251677696;visibility:visible;mso-wrap-style:square;mso-width-percent:0;mso-height-percent:0;mso-wrap-distance-left:9pt;mso-wrap-distance-top:3.6pt;mso-wrap-distance-right:9pt;mso-wrap-distance-bottom:3.6pt;mso-position-horizontal:absolute;mso-position-horizontal-relative:margin;mso-position-vertical:absolute;mso-position-vertical-relative:text;mso-width-percent:0;mso-height-percent:0;mso-width-relative:margin;mso-height-relative:margin;v-text-anchor:top" o:gfxdata="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">
                 <v:textbox>
                   <w:txbxContent>
                     <w:p>
@@ -20377,7 +20948,19 @@
         <w:rPr>
           <w:lang w:val="en-GB"/>
         </w:rPr>
-        <w:t>Learn how to utilize all the functionality of your calculator – this might safe you an enormous amount of time and energy.</w:t>
+        <w:t>Learn how to utilize all the functionality of your calculator – this might sa</w:t>
+      </w:r>
+      <w:r>
+        <w:rPr>
+          <w:lang w:val="en-GB"/>
+        </w:rPr>
+        <w:t>v</w:t>
+      </w:r>
+      <w:r>
+        <w:rPr>
+          <w:lang w:val="en-GB"/>
+        </w:rPr>
+        <w:t>e you an enormous amount of time and energy.</w:t>
       </w:r>
     </w:p>
     <w:sectPr>

</xml_diff>